<commit_message>
artefato de testes manuais referentes a campanha
</commit_message>
<xml_diff>
--- a/Sistema/003-Teste/Testes-IT03/TEM - Campanha.docx
+++ b/Sistema/003-Teste/Testes-IT03/TEM - Campanha.docx
@@ -331,7 +331,17 @@
                 <w:sz w:val="16"/>
                 <w:szCs w:val="16"/>
               </w:rPr>
-              <w:t>TEM 01 – ASSOCIAR MENSAGEIRO</w:t>
+              <w:t xml:space="preserve">TEM 01 – </w:t>
+            </w:r>
+            <w:r>
+              <w:rPr>
+                <w:rFonts w:hint="default" w:cs="Arial"/>
+                <w:b/>
+                <w:color w:val="FFFFFF"/>
+                <w:sz w:val="16"/>
+                <w:szCs w:val="16"/>
+              </w:rPr>
+              <w:t>CRIAR CAMPANHA</w:t>
             </w:r>
           </w:p>
         </w:tc>
@@ -804,7 +814,13 @@
               <w:rPr>
                 <w:rFonts w:hint="default" w:cs="Arial"/>
               </w:rPr>
-              <w:t>Preencher o formulario</w:t>
+              <w:t>Preencher o formulari</w:t>
+            </w:r>
+            <w:r>
+              <w:rPr>
+                <w:rFonts w:hint="default" w:cs="Arial"/>
+              </w:rPr>
+              <w:t>o e adicionar item doavel a campanha</w:t>
             </w:r>
           </w:p>
         </w:tc>
@@ -828,11 +844,60 @@
               <w:spacing w:before="0" w:after="200"/>
               <w:jc w:val="both"/>
               <w:rPr>
-                <w:rFonts w:hint="default" w:ascii="Arial" w:hAnsi="Arial" w:cs="Arial"/>
-              </w:rPr>
-            </w:pPr>
-            <w:bookmarkStart w:id="2" w:name="_GoBack"/>
-            <w:bookmarkEnd w:id="2"/>
+                <w:rFonts w:hint="default" w:cs="Arial"/>
+              </w:rPr>
+            </w:pPr>
+            <w:r>
+              <w:rPr>
+                <w:rFonts w:hint="default" w:cs="Arial"/>
+              </w:rPr>
+              <w:t>Nome=”ONG Natal Feliz”</w:t>
+            </w:r>
+          </w:p>
+          <w:p>
+            <w:pPr>
+              <w:spacing w:before="0" w:after="200"/>
+              <w:jc w:val="both"/>
+              <w:rPr>
+                <w:rFonts w:hint="default" w:cs="Arial"/>
+              </w:rPr>
+            </w:pPr>
+            <w:r>
+              <w:rPr>
+                <w:rFonts w:hint="default" w:cs="Arial"/>
+              </w:rPr>
+              <w:t>Descrição = “Ajudar crianças”</w:t>
+            </w:r>
+          </w:p>
+          <w:p>
+            <w:pPr>
+              <w:spacing w:before="0" w:after="200"/>
+              <w:jc w:val="both"/>
+              <w:rPr>
+                <w:rFonts w:hint="default" w:cs="Arial"/>
+              </w:rPr>
+            </w:pPr>
+            <w:r>
+              <w:rPr>
+                <w:rFonts w:hint="default" w:cs="Arial"/>
+              </w:rPr>
+              <w:t>Término= “20/12/2017”</w:t>
+            </w:r>
+          </w:p>
+          <w:p>
+            <w:pPr>
+              <w:spacing w:before="0" w:after="200"/>
+              <w:jc w:val="both"/>
+              <w:rPr>
+                <w:rFonts w:hint="default" w:cs="Arial"/>
+              </w:rPr>
+            </w:pPr>
+            <w:r>
+              <w:rPr>
+                <w:rFonts w:hint="default" w:cs="Arial"/>
+              </w:rPr>
+              <w:t>Pesquisar = “brin”</w:t>
+            </w:r>
           </w:p>
         </w:tc>
         <w:tc>
@@ -858,6 +923,4390 @@
                 <w:rFonts w:hint="default" w:cs="Arial"/>
               </w:rPr>
             </w:pPr>
+            <w:r>
+              <w:rPr>
+                <w:rFonts w:hint="default" w:cs="Arial"/>
+              </w:rPr>
+              <w:t>Página de consulta com mensagem de campanha crianda com sucesso.</w:t>
+            </w:r>
+          </w:p>
+          <w:p>
+            <w:pPr>
+              <w:spacing w:before="0" w:after="200"/>
+              <w:jc w:val="both"/>
+              <w:rPr>
+                <w:rFonts w:hint="default" w:cs="Arial"/>
+              </w:rPr>
+            </w:pPr>
+          </w:p>
+        </w:tc>
+      </w:tr>
+    </w:tbl>
+    <w:p>
+      <w:pPr>
+        <w:rPr>
+          <w:rFonts w:hint="default" w:ascii="Arial" w:hAnsi="Arial" w:cs="Arial"/>
+        </w:rPr>
+      </w:pPr>
+    </w:p>
+    <w:tbl>
+      <w:tblPr>
+        <w:tblStyle w:val="631"/>
+        <w:tblW w:w="9853" w:type="dxa"/>
+        <w:tblInd w:w="-160" w:type="dxa"/>
+        <w:tblBorders>
+          <w:top w:val="single" w:color="000001" w:sz="4" w:space="0"/>
+          <w:left w:val="single" w:color="000001" w:sz="4" w:space="0"/>
+          <w:bottom w:val="single" w:color="000001" w:sz="4" w:space="0"/>
+          <w:right w:val="single" w:color="000001" w:sz="4" w:space="0"/>
+          <w:insideH w:val="single" w:color="000001" w:sz="4" w:space="0"/>
+          <w:insideV w:val="single" w:color="000001" w:sz="4" w:space="0"/>
+        </w:tblBorders>
+        <w:tblLayout w:type="fixed"/>
+        <w:tblCellMar>
+          <w:top w:w="0" w:type="dxa"/>
+          <w:left w:w="58" w:type="dxa"/>
+          <w:bottom w:w="0" w:type="dxa"/>
+          <w:right w:w="108" w:type="dxa"/>
+        </w:tblCellMar>
+      </w:tblPr>
+      <w:tblGrid>
+        <w:gridCol w:w="366"/>
+        <w:gridCol w:w="3183"/>
+        <w:gridCol w:w="3183"/>
+        <w:gridCol w:w="3121"/>
+      </w:tblGrid>
+      <w:tr>
+        <w:tc>
+          <w:tcPr>
+            <w:tcW w:w="9853" w:type="dxa"/>
+            <w:gridSpan w:val="4"/>
+            <w:tcBorders>
+              <w:top w:val="single" w:color="000001" w:sz="4" w:space="0"/>
+              <w:left w:val="single" w:color="000001" w:sz="4" w:space="0"/>
+              <w:bottom w:val="single" w:color="000001" w:sz="4" w:space="0"/>
+              <w:right w:val="single" w:color="000001" w:sz="4" w:space="0"/>
+              <w:insideH w:val="single" w:sz="4" w:space="0"/>
+              <w:insideV w:val="single" w:sz="4" w:space="0"/>
+            </w:tcBorders>
+            <w:shd w:val="clear" w:color="auto" w:fill="000000"/>
+            <w:tcMar>
+              <w:left w:w="58" w:type="dxa"/>
+            </w:tcMar>
+          </w:tcPr>
+          <w:p>
+            <w:pPr>
+              <w:spacing w:before="0" w:after="200"/>
+              <w:jc w:val="center"/>
+              <w:rPr>
+                <w:rFonts w:hint="default" w:ascii="Arial" w:hAnsi="Arial" w:cs="Arial"/>
+              </w:rPr>
+            </w:pPr>
+            <w:r>
+              <w:rPr>
+                <w:rFonts w:hint="default" w:ascii="Arial" w:hAnsi="Arial" w:cs="Arial"/>
+                <w:b/>
+                <w:color w:val="FFFFFF"/>
+                <w:sz w:val="16"/>
+                <w:szCs w:val="16"/>
+              </w:rPr>
+              <w:t>TEM 0</w:t>
+            </w:r>
+            <w:r>
+              <w:rPr>
+                <w:rFonts w:hint="default" w:cs="Arial"/>
+                <w:b/>
+                <w:color w:val="FFFFFF"/>
+                <w:sz w:val="16"/>
+                <w:szCs w:val="16"/>
+              </w:rPr>
+              <w:t>2</w:t>
+            </w:r>
+            <w:r>
+              <w:rPr>
+                <w:rFonts w:hint="default" w:ascii="Arial" w:hAnsi="Arial" w:cs="Arial"/>
+                <w:b/>
+                <w:color w:val="FFFFFF"/>
+                <w:sz w:val="16"/>
+                <w:szCs w:val="16"/>
+              </w:rPr>
+              <w:t xml:space="preserve"> – </w:t>
+            </w:r>
+            <w:r>
+              <w:rPr>
+                <w:rFonts w:hint="default" w:cs="Arial"/>
+                <w:b/>
+                <w:color w:val="FFFFFF"/>
+                <w:sz w:val="16"/>
+                <w:szCs w:val="16"/>
+              </w:rPr>
+              <w:t>ADICIONAR CAMPANHA INATIVA</w:t>
+            </w:r>
+          </w:p>
+        </w:tc>
+      </w:tr>
+      <w:tr>
+        <w:tc>
+          <w:tcPr>
+            <w:tcW w:w="366" w:type="dxa"/>
+            <w:tcBorders>
+              <w:top w:val="single" w:color="000001" w:sz="4" w:space="0"/>
+              <w:left w:val="single" w:color="000001" w:sz="4" w:space="0"/>
+              <w:bottom w:val="single" w:color="000001" w:sz="4" w:space="0"/>
+              <w:right w:val="single" w:color="000001" w:sz="4" w:space="0"/>
+              <w:insideH w:val="single" w:sz="4" w:space="0"/>
+              <w:insideV w:val="single" w:sz="4" w:space="0"/>
+            </w:tcBorders>
+            <w:shd w:val="clear" w:color="auto" w:fill="BFBFBF"/>
+          </w:tcPr>
+          <w:p>
+            <w:pPr>
+              <w:spacing w:before="0" w:after="200"/>
+              <w:rPr>
+                <w:rFonts w:hint="default" w:ascii="Arial" w:hAnsi="Arial" w:cs="Arial"/>
+              </w:rPr>
+            </w:pPr>
+            <w:r>
+              <w:rPr>
+                <w:rFonts w:hint="default" w:ascii="Arial" w:hAnsi="Arial" w:cs="Arial"/>
+                <w:b/>
+                <w:sz w:val="16"/>
+                <w:szCs w:val="16"/>
+              </w:rPr>
+              <w:t xml:space="preserve"># </w:t>
+            </w:r>
+          </w:p>
+        </w:tc>
+        <w:tc>
+          <w:tcPr>
+            <w:tcW w:w="3183" w:type="dxa"/>
+            <w:tcBorders>
+              <w:top w:val="single" w:color="000001" w:sz="4" w:space="0"/>
+              <w:left w:val="single" w:color="000001" w:sz="4" w:space="0"/>
+              <w:bottom w:val="single" w:color="000001" w:sz="4" w:space="0"/>
+              <w:right w:val="single" w:color="000001" w:sz="4" w:space="0"/>
+              <w:insideH w:val="single" w:sz="4" w:space="0"/>
+              <w:insideV w:val="single" w:sz="4" w:space="0"/>
+            </w:tcBorders>
+            <w:shd w:val="clear" w:color="auto" w:fill="BFBFBF"/>
+            <w:tcMar>
+              <w:left w:w="53" w:type="dxa"/>
+            </w:tcMar>
+          </w:tcPr>
+          <w:p>
+            <w:pPr>
+              <w:spacing w:before="0" w:after="200"/>
+              <w:rPr>
+                <w:rFonts w:hint="default" w:ascii="Arial" w:hAnsi="Arial" w:cs="Arial"/>
+              </w:rPr>
+            </w:pPr>
+            <w:r>
+              <w:rPr>
+                <w:rFonts w:hint="default" w:ascii="Arial" w:hAnsi="Arial" w:cs="Arial"/>
+                <w:b/>
+                <w:sz w:val="16"/>
+                <w:szCs w:val="16"/>
+              </w:rPr>
+              <w:t>DESCRIÇÃO DA SITUAÇÃO</w:t>
+            </w:r>
+          </w:p>
+        </w:tc>
+        <w:tc>
+          <w:tcPr>
+            <w:tcW w:w="3183" w:type="dxa"/>
+            <w:tcBorders>
+              <w:top w:val="single" w:color="000001" w:sz="4" w:space="0"/>
+              <w:left w:val="single" w:color="000001" w:sz="4" w:space="0"/>
+              <w:bottom w:val="single" w:color="000001" w:sz="4" w:space="0"/>
+              <w:right w:val="single" w:color="000001" w:sz="4" w:space="0"/>
+              <w:insideH w:val="single" w:sz="4" w:space="0"/>
+              <w:insideV w:val="single" w:sz="4" w:space="0"/>
+            </w:tcBorders>
+            <w:shd w:val="clear" w:color="auto" w:fill="BFBFBF"/>
+            <w:tcMar>
+              <w:left w:w="53" w:type="dxa"/>
+            </w:tcMar>
+          </w:tcPr>
+          <w:p>
+            <w:pPr>
+              <w:spacing w:before="0" w:after="200"/>
+              <w:rPr>
+                <w:rFonts w:hint="default" w:ascii="Arial" w:hAnsi="Arial" w:cs="Arial"/>
+              </w:rPr>
+            </w:pPr>
+            <w:r>
+              <w:rPr>
+                <w:rFonts w:hint="default" w:ascii="Arial" w:hAnsi="Arial" w:cs="Arial"/>
+                <w:b/>
+                <w:sz w:val="16"/>
+                <w:szCs w:val="16"/>
+              </w:rPr>
+              <w:t>ENTRADAS PARA A SITUAÇÃO</w:t>
+            </w:r>
+          </w:p>
+        </w:tc>
+        <w:tc>
+          <w:tcPr>
+            <w:tcW w:w="3121" w:type="dxa"/>
+            <w:tcBorders>
+              <w:top w:val="single" w:color="000001" w:sz="4" w:space="0"/>
+              <w:left w:val="single" w:color="000001" w:sz="4" w:space="0"/>
+              <w:bottom w:val="single" w:color="000001" w:sz="4" w:space="0"/>
+              <w:right w:val="single" w:color="000001" w:sz="4" w:space="0"/>
+              <w:insideH w:val="single" w:sz="4" w:space="0"/>
+              <w:insideV w:val="single" w:sz="4" w:space="0"/>
+            </w:tcBorders>
+            <w:shd w:val="clear" w:color="auto" w:fill="BFBFBF"/>
+            <w:tcMar>
+              <w:left w:w="53" w:type="dxa"/>
+            </w:tcMar>
+          </w:tcPr>
+          <w:p>
+            <w:pPr>
+              <w:spacing w:before="0" w:after="200"/>
+              <w:rPr>
+                <w:rFonts w:hint="default" w:ascii="Arial" w:hAnsi="Arial" w:cs="Arial"/>
+              </w:rPr>
+            </w:pPr>
+            <w:r>
+              <w:rPr>
+                <w:rFonts w:hint="default" w:ascii="Arial" w:hAnsi="Arial" w:cs="Arial"/>
+                <w:b/>
+                <w:sz w:val="16"/>
+                <w:szCs w:val="16"/>
+              </w:rPr>
+              <w:t>RESULTADO</w:t>
+            </w:r>
+          </w:p>
+        </w:tc>
+      </w:tr>
+      <w:tr>
+        <w:trPr>
+          <w:trHeight w:val="480" w:hRule="atLeast"/>
+        </w:trPr>
+        <w:tc>
+          <w:tcPr>
+            <w:tcW w:w="366" w:type="dxa"/>
+            <w:tcBorders>
+              <w:left w:val="single" w:color="000001" w:sz="4" w:space="0"/>
+              <w:right w:val="single" w:color="000001" w:sz="4" w:space="0"/>
+              <w:insideH w:val="single" w:sz="4" w:space="0"/>
+              <w:insideV w:val="single" w:sz="4" w:space="0"/>
+            </w:tcBorders>
+            <w:shd w:val="clear" w:color="auto" w:fill="auto"/>
+          </w:tcPr>
+          <w:p>
+            <w:pPr>
+              <w:spacing w:before="0" w:after="200"/>
+              <w:rPr>
+                <w:rFonts w:hint="default" w:ascii="Arial" w:hAnsi="Arial" w:cs="Arial"/>
+              </w:rPr>
+            </w:pPr>
+            <w:r>
+              <w:rPr>
+                <w:rFonts w:hint="default" w:ascii="Arial" w:hAnsi="Arial" w:cs="Arial"/>
+              </w:rPr>
+              <w:t>2</w:t>
+            </w:r>
+          </w:p>
+        </w:tc>
+        <w:tc>
+          <w:tcPr>
+            <w:tcW w:w="3183" w:type="dxa"/>
+            <w:tcBorders>
+              <w:left w:val="single" w:color="000001" w:sz="4" w:space="0"/>
+              <w:right w:val="single" w:color="000001" w:sz="4" w:space="0"/>
+              <w:insideH w:val="single" w:sz="4" w:space="0"/>
+              <w:insideV w:val="single" w:sz="4" w:space="0"/>
+            </w:tcBorders>
+            <w:shd w:val="clear" w:color="auto" w:fill="auto"/>
+            <w:tcMar>
+              <w:left w:w="53" w:type="dxa"/>
+            </w:tcMar>
+          </w:tcPr>
+          <w:p>
+            <w:pPr>
+              <w:spacing w:before="0" w:after="200"/>
+              <w:jc w:val="both"/>
+              <w:rPr>
+                <w:rFonts w:hint="default" w:ascii="Arial" w:hAnsi="Arial" w:cs="Arial"/>
+              </w:rPr>
+            </w:pPr>
+            <w:r>
+              <w:rPr>
+                <w:rFonts w:hint="default" w:cs="Arial"/>
+              </w:rPr>
+              <w:t>Executa TEM 01 [2]</w:t>
+            </w:r>
+          </w:p>
+        </w:tc>
+        <w:tc>
+          <w:tcPr>
+            <w:tcW w:w="3183" w:type="dxa"/>
+            <w:tcBorders>
+              <w:left w:val="single" w:color="000001" w:sz="4" w:space="0"/>
+              <w:right w:val="single" w:color="000001" w:sz="4" w:space="0"/>
+              <w:insideH w:val="single" w:sz="4" w:space="0"/>
+              <w:insideV w:val="single" w:sz="4" w:space="0"/>
+            </w:tcBorders>
+            <w:shd w:val="clear" w:color="auto" w:fill="auto"/>
+            <w:tcMar>
+              <w:left w:w="53" w:type="dxa"/>
+            </w:tcMar>
+          </w:tcPr>
+          <w:p>
+            <w:pPr>
+              <w:spacing w:before="0" w:after="200"/>
+              <w:jc w:val="both"/>
+              <w:rPr>
+                <w:rFonts w:hint="default" w:ascii="Arial" w:hAnsi="Arial" w:cs="Arial"/>
+              </w:rPr>
+            </w:pPr>
+            <w:r>
+              <w:rPr>
+                <w:rFonts w:hint="default" w:cs="Arial"/>
+              </w:rPr>
+              <w:t>-</w:t>
+            </w:r>
+          </w:p>
+        </w:tc>
+        <w:tc>
+          <w:tcPr>
+            <w:tcW w:w="3121" w:type="dxa"/>
+            <w:tcBorders>
+              <w:left w:val="single" w:color="000001" w:sz="4" w:space="0"/>
+              <w:right w:val="single" w:color="000001" w:sz="4" w:space="0"/>
+              <w:insideH w:val="single" w:sz="4" w:space="0"/>
+              <w:insideV w:val="single" w:sz="4" w:space="0"/>
+            </w:tcBorders>
+            <w:shd w:val="clear" w:color="auto" w:fill="auto"/>
+            <w:tcMar>
+              <w:left w:w="53" w:type="dxa"/>
+            </w:tcMar>
+          </w:tcPr>
+          <w:p>
+            <w:pPr>
+              <w:spacing w:before="0" w:after="200"/>
+              <w:jc w:val="both"/>
+              <w:rPr>
+                <w:rFonts w:hint="default" w:ascii="Arial" w:hAnsi="Arial" w:cs="Arial"/>
+              </w:rPr>
+            </w:pPr>
+            <w:r>
+              <w:rPr>
+                <w:rFonts w:hint="default" w:cs="Arial"/>
+              </w:rPr>
+              <w:t>-</w:t>
+            </w:r>
+          </w:p>
+        </w:tc>
+      </w:tr>
+      <w:tr>
+        <w:trPr>
+          <w:trHeight w:val="480" w:hRule="atLeast"/>
+        </w:trPr>
+        <w:tc>
+          <w:tcPr>
+            <w:tcW w:w="366" w:type="dxa"/>
+            <w:tcBorders>
+              <w:left w:val="single" w:color="000001" w:sz="4" w:space="0"/>
+              <w:bottom w:val="single" w:color="000001" w:sz="4" w:space="0"/>
+              <w:right w:val="single" w:color="000001" w:sz="4" w:space="0"/>
+              <w:insideH w:val="single" w:sz="4" w:space="0"/>
+              <w:insideV w:val="single" w:sz="4" w:space="0"/>
+            </w:tcBorders>
+            <w:shd w:val="clear" w:color="auto" w:fill="auto"/>
+          </w:tcPr>
+          <w:p>
+            <w:pPr>
+              <w:spacing w:before="0" w:after="200"/>
+              <w:rPr>
+                <w:rFonts w:hint="default" w:ascii="Arial" w:hAnsi="Arial" w:cs="Arial"/>
+              </w:rPr>
+            </w:pPr>
+            <w:r>
+              <w:rPr>
+                <w:rFonts w:hint="default" w:cs="Arial"/>
+              </w:rPr>
+              <w:t>3</w:t>
+            </w:r>
+          </w:p>
+        </w:tc>
+        <w:tc>
+          <w:tcPr>
+            <w:tcW w:w="3183" w:type="dxa"/>
+            <w:tcBorders>
+              <w:left w:val="single" w:color="000001" w:sz="4" w:space="0"/>
+              <w:bottom w:val="single" w:color="000001" w:sz="4" w:space="0"/>
+              <w:right w:val="single" w:color="000001" w:sz="4" w:space="0"/>
+              <w:insideH w:val="single" w:sz="4" w:space="0"/>
+              <w:insideV w:val="single" w:sz="4" w:space="0"/>
+            </w:tcBorders>
+            <w:shd w:val="clear" w:color="auto" w:fill="auto"/>
+            <w:tcMar>
+              <w:left w:w="53" w:type="dxa"/>
+            </w:tcMar>
+          </w:tcPr>
+          <w:p>
+            <w:pPr>
+              <w:spacing w:before="0" w:after="200"/>
+              <w:jc w:val="both"/>
+              <w:rPr>
+                <w:rFonts w:hint="default" w:cs="Arial"/>
+              </w:rPr>
+            </w:pPr>
+            <w:r>
+              <w:rPr>
+                <w:rFonts w:hint="default" w:cs="Arial"/>
+              </w:rPr>
+              <w:t>Preencher o formulario</w:t>
+            </w:r>
+            <w:r>
+              <w:rPr>
+                <w:rFonts w:hint="default" w:cs="Arial"/>
+              </w:rPr>
+              <w:t xml:space="preserve"> mudando o status deativo para inativo.</w:t>
+            </w:r>
+          </w:p>
+        </w:tc>
+        <w:tc>
+          <w:tcPr>
+            <w:tcW w:w="3183" w:type="dxa"/>
+            <w:tcBorders>
+              <w:left w:val="single" w:color="000001" w:sz="4" w:space="0"/>
+              <w:bottom w:val="single" w:color="000001" w:sz="4" w:space="0"/>
+              <w:right w:val="single" w:color="000001" w:sz="4" w:space="0"/>
+              <w:insideH w:val="single" w:sz="4" w:space="0"/>
+              <w:insideV w:val="single" w:sz="4" w:space="0"/>
+            </w:tcBorders>
+            <w:shd w:val="clear" w:color="auto" w:fill="auto"/>
+            <w:tcMar>
+              <w:left w:w="53" w:type="dxa"/>
+            </w:tcMar>
+          </w:tcPr>
+          <w:p>
+            <w:pPr>
+              <w:spacing w:before="0" w:after="200"/>
+              <w:jc w:val="both"/>
+              <w:rPr>
+                <w:rFonts w:hint="default" w:cs="Arial"/>
+              </w:rPr>
+            </w:pPr>
+            <w:r>
+              <w:rPr>
+                <w:rFonts w:hint="default" w:cs="Arial"/>
+              </w:rPr>
+              <w:t>Nome=”ONG Natal Feliz”</w:t>
+            </w:r>
+          </w:p>
+          <w:p>
+            <w:pPr>
+              <w:spacing w:before="0" w:after="200"/>
+              <w:jc w:val="both"/>
+              <w:rPr>
+                <w:rFonts w:hint="default" w:cs="Arial"/>
+              </w:rPr>
+            </w:pPr>
+            <w:r>
+              <w:rPr>
+                <w:rFonts w:hint="default" w:cs="Arial"/>
+              </w:rPr>
+              <w:t>Descrição = “Ajudar crianças”</w:t>
+            </w:r>
+          </w:p>
+          <w:p>
+            <w:pPr>
+              <w:spacing w:before="0" w:after="200"/>
+              <w:jc w:val="both"/>
+              <w:rPr>
+                <w:rFonts w:hint="default" w:ascii="Arial" w:hAnsi="Arial" w:cs="Arial"/>
+              </w:rPr>
+            </w:pPr>
+            <w:r>
+              <w:rPr>
+                <w:rFonts w:hint="default" w:cs="Arial"/>
+              </w:rPr>
+              <w:t>Pesquisar = “brin”</w:t>
+            </w:r>
+          </w:p>
+        </w:tc>
+        <w:tc>
+          <w:tcPr>
+            <w:tcW w:w="3121" w:type="dxa"/>
+            <w:tcBorders>
+              <w:left w:val="single" w:color="000001" w:sz="4" w:space="0"/>
+              <w:bottom w:val="single" w:color="000001" w:sz="4" w:space="0"/>
+              <w:right w:val="single" w:color="000001" w:sz="4" w:space="0"/>
+              <w:insideH w:val="single" w:sz="4" w:space="0"/>
+              <w:insideV w:val="single" w:sz="4" w:space="0"/>
+            </w:tcBorders>
+            <w:shd w:val="clear" w:color="auto" w:fill="auto"/>
+            <w:tcMar>
+              <w:left w:w="53" w:type="dxa"/>
+            </w:tcMar>
+          </w:tcPr>
+          <w:p>
+            <w:pPr>
+              <w:spacing w:before="0" w:after="200"/>
+              <w:jc w:val="both"/>
+              <w:rPr>
+                <w:rFonts w:hint="default" w:cs="Arial"/>
+              </w:rPr>
+            </w:pPr>
+            <w:r>
+              <w:rPr>
+                <w:rFonts w:hint="default" w:cs="Arial"/>
+              </w:rPr>
+              <w:t>Página de consulta com mensagem de campanha crianda com sucesso</w:t>
+            </w:r>
+            <w:r>
+              <w:rPr>
+                <w:rFonts w:hint="default" w:cs="Arial"/>
+              </w:rPr>
+              <w:t xml:space="preserve"> e estatus da campanha recém criada como inativo.</w:t>
+            </w:r>
+          </w:p>
+        </w:tc>
+      </w:tr>
+    </w:tbl>
+    <w:p>
+      <w:pPr>
+        <w:rPr>
+          <w:rFonts w:hint="default" w:ascii="Arial" w:hAnsi="Arial" w:cs="Arial"/>
+        </w:rPr>
+      </w:pPr>
+    </w:p>
+    <w:tbl>
+      <w:tblPr>
+        <w:tblStyle w:val="631"/>
+        <w:tblW w:w="9853" w:type="dxa"/>
+        <w:tblInd w:w="-160" w:type="dxa"/>
+        <w:tblBorders>
+          <w:top w:val="single" w:color="000001" w:sz="4" w:space="0"/>
+          <w:left w:val="single" w:color="000001" w:sz="4" w:space="0"/>
+          <w:bottom w:val="single" w:color="000001" w:sz="4" w:space="0"/>
+          <w:right w:val="single" w:color="000001" w:sz="4" w:space="0"/>
+          <w:insideH w:val="single" w:color="000001" w:sz="4" w:space="0"/>
+          <w:insideV w:val="single" w:color="000001" w:sz="4" w:space="0"/>
+        </w:tblBorders>
+        <w:tblLayout w:type="fixed"/>
+        <w:tblCellMar>
+          <w:top w:w="0" w:type="dxa"/>
+          <w:left w:w="58" w:type="dxa"/>
+          <w:bottom w:w="0" w:type="dxa"/>
+          <w:right w:w="108" w:type="dxa"/>
+        </w:tblCellMar>
+      </w:tblPr>
+      <w:tblGrid>
+        <w:gridCol w:w="366"/>
+        <w:gridCol w:w="3183"/>
+        <w:gridCol w:w="3183"/>
+        <w:gridCol w:w="3121"/>
+      </w:tblGrid>
+      <w:tr>
+        <w:tc>
+          <w:tcPr>
+            <w:tcW w:w="9853" w:type="dxa"/>
+            <w:gridSpan w:val="4"/>
+            <w:tcBorders>
+              <w:top w:val="single" w:color="000001" w:sz="4" w:space="0"/>
+              <w:left w:val="single" w:color="000001" w:sz="4" w:space="0"/>
+              <w:bottom w:val="single" w:color="000001" w:sz="4" w:space="0"/>
+              <w:right w:val="single" w:color="000001" w:sz="4" w:space="0"/>
+              <w:insideH w:val="single" w:sz="4" w:space="0"/>
+              <w:insideV w:val="single" w:sz="4" w:space="0"/>
+            </w:tcBorders>
+            <w:shd w:val="clear" w:color="auto" w:fill="000000"/>
+            <w:tcMar>
+              <w:left w:w="58" w:type="dxa"/>
+            </w:tcMar>
+          </w:tcPr>
+          <w:p>
+            <w:pPr>
+              <w:spacing w:before="0" w:after="200"/>
+              <w:jc w:val="center"/>
+              <w:rPr>
+                <w:rFonts w:hint="default" w:ascii="Arial" w:hAnsi="Arial" w:cs="Arial"/>
+              </w:rPr>
+            </w:pPr>
+            <w:r>
+              <w:rPr>
+                <w:rFonts w:hint="default" w:ascii="Arial" w:hAnsi="Arial" w:cs="Arial"/>
+                <w:b/>
+                <w:color w:val="FFFFFF"/>
+                <w:sz w:val="16"/>
+                <w:szCs w:val="16"/>
+              </w:rPr>
+              <w:t>TEM 0</w:t>
+            </w:r>
+            <w:r>
+              <w:rPr>
+                <w:rFonts w:hint="default" w:cs="Arial"/>
+                <w:b/>
+                <w:color w:val="FFFFFF"/>
+                <w:sz w:val="16"/>
+                <w:szCs w:val="16"/>
+              </w:rPr>
+              <w:t>3</w:t>
+            </w:r>
+            <w:r>
+              <w:rPr>
+                <w:rFonts w:hint="default" w:ascii="Arial" w:hAnsi="Arial" w:cs="Arial"/>
+                <w:b/>
+                <w:color w:val="FFFFFF"/>
+                <w:sz w:val="16"/>
+                <w:szCs w:val="16"/>
+              </w:rPr>
+              <w:t xml:space="preserve"> – </w:t>
+            </w:r>
+            <w:r>
+              <w:rPr>
+                <w:rFonts w:hint="default" w:cs="Arial"/>
+                <w:b/>
+                <w:color w:val="FFFFFF"/>
+                <w:sz w:val="16"/>
+                <w:szCs w:val="16"/>
+              </w:rPr>
+              <w:t xml:space="preserve">ADICIONAR CAMPANHA </w:t>
+            </w:r>
+            <w:r>
+              <w:rPr>
+                <w:rFonts w:hint="default" w:cs="Arial"/>
+                <w:b/>
+                <w:color w:val="FFFFFF"/>
+                <w:sz w:val="16"/>
+                <w:szCs w:val="16"/>
+              </w:rPr>
+              <w:t>SEM ITEM DOÁVEL</w:t>
+            </w:r>
+          </w:p>
+        </w:tc>
+      </w:tr>
+      <w:tr>
+        <w:tc>
+          <w:tcPr>
+            <w:tcW w:w="366" w:type="dxa"/>
+            <w:tcBorders>
+              <w:top w:val="single" w:color="000001" w:sz="4" w:space="0"/>
+              <w:left w:val="single" w:color="000001" w:sz="4" w:space="0"/>
+              <w:bottom w:val="single" w:color="000001" w:sz="4" w:space="0"/>
+              <w:right w:val="single" w:color="000001" w:sz="4" w:space="0"/>
+              <w:insideH w:val="single" w:sz="4" w:space="0"/>
+              <w:insideV w:val="single" w:sz="4" w:space="0"/>
+            </w:tcBorders>
+            <w:shd w:val="clear" w:color="auto" w:fill="BFBFBF"/>
+          </w:tcPr>
+          <w:p>
+            <w:pPr>
+              <w:spacing w:before="0" w:after="200"/>
+              <w:rPr>
+                <w:rFonts w:hint="default" w:ascii="Arial" w:hAnsi="Arial" w:cs="Arial"/>
+              </w:rPr>
+            </w:pPr>
+            <w:r>
+              <w:rPr>
+                <w:rFonts w:hint="default" w:ascii="Arial" w:hAnsi="Arial" w:cs="Arial"/>
+                <w:b/>
+                <w:sz w:val="16"/>
+                <w:szCs w:val="16"/>
+              </w:rPr>
+              <w:t xml:space="preserve"># </w:t>
+            </w:r>
+          </w:p>
+        </w:tc>
+        <w:tc>
+          <w:tcPr>
+            <w:tcW w:w="3183" w:type="dxa"/>
+            <w:tcBorders>
+              <w:top w:val="single" w:color="000001" w:sz="4" w:space="0"/>
+              <w:left w:val="single" w:color="000001" w:sz="4" w:space="0"/>
+              <w:bottom w:val="single" w:color="000001" w:sz="4" w:space="0"/>
+              <w:right w:val="single" w:color="000001" w:sz="4" w:space="0"/>
+              <w:insideH w:val="single" w:sz="4" w:space="0"/>
+              <w:insideV w:val="single" w:sz="4" w:space="0"/>
+            </w:tcBorders>
+            <w:shd w:val="clear" w:color="auto" w:fill="BFBFBF"/>
+            <w:tcMar>
+              <w:left w:w="53" w:type="dxa"/>
+            </w:tcMar>
+          </w:tcPr>
+          <w:p>
+            <w:pPr>
+              <w:spacing w:before="0" w:after="200"/>
+              <w:rPr>
+                <w:rFonts w:hint="default" w:ascii="Arial" w:hAnsi="Arial" w:cs="Arial"/>
+              </w:rPr>
+            </w:pPr>
+            <w:r>
+              <w:rPr>
+                <w:rFonts w:hint="default" w:ascii="Arial" w:hAnsi="Arial" w:cs="Arial"/>
+                <w:b/>
+                <w:sz w:val="16"/>
+                <w:szCs w:val="16"/>
+              </w:rPr>
+              <w:t>DESCRIÇÃO DA SITUAÇÃO</w:t>
+            </w:r>
+          </w:p>
+        </w:tc>
+        <w:tc>
+          <w:tcPr>
+            <w:tcW w:w="3183" w:type="dxa"/>
+            <w:tcBorders>
+              <w:top w:val="single" w:color="000001" w:sz="4" w:space="0"/>
+              <w:left w:val="single" w:color="000001" w:sz="4" w:space="0"/>
+              <w:bottom w:val="single" w:color="000001" w:sz="4" w:space="0"/>
+              <w:right w:val="single" w:color="000001" w:sz="4" w:space="0"/>
+              <w:insideH w:val="single" w:sz="4" w:space="0"/>
+              <w:insideV w:val="single" w:sz="4" w:space="0"/>
+            </w:tcBorders>
+            <w:shd w:val="clear" w:color="auto" w:fill="BFBFBF"/>
+            <w:tcMar>
+              <w:left w:w="53" w:type="dxa"/>
+            </w:tcMar>
+          </w:tcPr>
+          <w:p>
+            <w:pPr>
+              <w:spacing w:before="0" w:after="200"/>
+              <w:rPr>
+                <w:rFonts w:hint="default" w:ascii="Arial" w:hAnsi="Arial" w:cs="Arial"/>
+              </w:rPr>
+            </w:pPr>
+            <w:r>
+              <w:rPr>
+                <w:rFonts w:hint="default" w:ascii="Arial" w:hAnsi="Arial" w:cs="Arial"/>
+                <w:b/>
+                <w:sz w:val="16"/>
+                <w:szCs w:val="16"/>
+              </w:rPr>
+              <w:t>ENTRADAS PARA A SITUAÇÃO</w:t>
+            </w:r>
+          </w:p>
+        </w:tc>
+        <w:tc>
+          <w:tcPr>
+            <w:tcW w:w="3121" w:type="dxa"/>
+            <w:tcBorders>
+              <w:top w:val="single" w:color="000001" w:sz="4" w:space="0"/>
+              <w:left w:val="single" w:color="000001" w:sz="4" w:space="0"/>
+              <w:bottom w:val="single" w:color="000001" w:sz="4" w:space="0"/>
+              <w:right w:val="single" w:color="000001" w:sz="4" w:space="0"/>
+              <w:insideH w:val="single" w:sz="4" w:space="0"/>
+              <w:insideV w:val="single" w:sz="4" w:space="0"/>
+            </w:tcBorders>
+            <w:shd w:val="clear" w:color="auto" w:fill="BFBFBF"/>
+            <w:tcMar>
+              <w:left w:w="53" w:type="dxa"/>
+            </w:tcMar>
+          </w:tcPr>
+          <w:p>
+            <w:pPr>
+              <w:spacing w:before="0" w:after="200"/>
+              <w:rPr>
+                <w:rFonts w:hint="default" w:ascii="Arial" w:hAnsi="Arial" w:cs="Arial"/>
+              </w:rPr>
+            </w:pPr>
+            <w:r>
+              <w:rPr>
+                <w:rFonts w:hint="default" w:ascii="Arial" w:hAnsi="Arial" w:cs="Arial"/>
+                <w:b/>
+                <w:sz w:val="16"/>
+                <w:szCs w:val="16"/>
+              </w:rPr>
+              <w:t>RESULTADO</w:t>
+            </w:r>
+          </w:p>
+        </w:tc>
+      </w:tr>
+      <w:tr>
+        <w:trPr>
+          <w:trHeight w:val="480" w:hRule="atLeast"/>
+        </w:trPr>
+        <w:tc>
+          <w:tcPr>
+            <w:tcW w:w="366" w:type="dxa"/>
+            <w:tcBorders>
+              <w:left w:val="single" w:color="000001" w:sz="4" w:space="0"/>
+              <w:right w:val="single" w:color="000001" w:sz="4" w:space="0"/>
+              <w:insideH w:val="single" w:sz="4" w:space="0"/>
+              <w:insideV w:val="single" w:sz="4" w:space="0"/>
+            </w:tcBorders>
+            <w:shd w:val="clear" w:color="auto" w:fill="auto"/>
+          </w:tcPr>
+          <w:p>
+            <w:pPr>
+              <w:spacing w:before="0" w:after="200"/>
+              <w:rPr>
+                <w:rFonts w:hint="default" w:ascii="Arial" w:hAnsi="Arial" w:cs="Arial"/>
+              </w:rPr>
+            </w:pPr>
+            <w:r>
+              <w:rPr>
+                <w:rFonts w:hint="default" w:ascii="Arial" w:hAnsi="Arial" w:cs="Arial"/>
+              </w:rPr>
+              <w:t>2</w:t>
+            </w:r>
+          </w:p>
+        </w:tc>
+        <w:tc>
+          <w:tcPr>
+            <w:tcW w:w="3183" w:type="dxa"/>
+            <w:tcBorders>
+              <w:left w:val="single" w:color="000001" w:sz="4" w:space="0"/>
+              <w:right w:val="single" w:color="000001" w:sz="4" w:space="0"/>
+              <w:insideH w:val="single" w:sz="4" w:space="0"/>
+              <w:insideV w:val="single" w:sz="4" w:space="0"/>
+            </w:tcBorders>
+            <w:shd w:val="clear" w:color="auto" w:fill="auto"/>
+            <w:tcMar>
+              <w:left w:w="53" w:type="dxa"/>
+            </w:tcMar>
+          </w:tcPr>
+          <w:p>
+            <w:pPr>
+              <w:spacing w:before="0" w:after="200"/>
+              <w:jc w:val="both"/>
+              <w:rPr>
+                <w:rFonts w:hint="default" w:ascii="Arial" w:hAnsi="Arial" w:cs="Arial"/>
+              </w:rPr>
+            </w:pPr>
+            <w:r>
+              <w:rPr>
+                <w:rFonts w:hint="default" w:cs="Arial"/>
+              </w:rPr>
+              <w:t>Executa TEM 01 [2]</w:t>
+            </w:r>
+          </w:p>
+        </w:tc>
+        <w:tc>
+          <w:tcPr>
+            <w:tcW w:w="3183" w:type="dxa"/>
+            <w:tcBorders>
+              <w:left w:val="single" w:color="000001" w:sz="4" w:space="0"/>
+              <w:right w:val="single" w:color="000001" w:sz="4" w:space="0"/>
+              <w:insideH w:val="single" w:sz="4" w:space="0"/>
+              <w:insideV w:val="single" w:sz="4" w:space="0"/>
+            </w:tcBorders>
+            <w:shd w:val="clear" w:color="auto" w:fill="auto"/>
+            <w:tcMar>
+              <w:left w:w="53" w:type="dxa"/>
+            </w:tcMar>
+          </w:tcPr>
+          <w:p>
+            <w:pPr>
+              <w:spacing w:before="0" w:after="200"/>
+              <w:jc w:val="both"/>
+              <w:rPr>
+                <w:rFonts w:hint="default" w:ascii="Arial" w:hAnsi="Arial" w:cs="Arial"/>
+              </w:rPr>
+            </w:pPr>
+            <w:r>
+              <w:rPr>
+                <w:rFonts w:hint="default" w:cs="Arial"/>
+              </w:rPr>
+              <w:t>-</w:t>
+            </w:r>
+          </w:p>
+        </w:tc>
+        <w:tc>
+          <w:tcPr>
+            <w:tcW w:w="3121" w:type="dxa"/>
+            <w:tcBorders>
+              <w:left w:val="single" w:color="000001" w:sz="4" w:space="0"/>
+              <w:right w:val="single" w:color="000001" w:sz="4" w:space="0"/>
+              <w:insideH w:val="single" w:sz="4" w:space="0"/>
+              <w:insideV w:val="single" w:sz="4" w:space="0"/>
+            </w:tcBorders>
+            <w:shd w:val="clear" w:color="auto" w:fill="auto"/>
+            <w:tcMar>
+              <w:left w:w="53" w:type="dxa"/>
+            </w:tcMar>
+          </w:tcPr>
+          <w:p>
+            <w:pPr>
+              <w:spacing w:before="0" w:after="200"/>
+              <w:jc w:val="both"/>
+              <w:rPr>
+                <w:rFonts w:hint="default" w:ascii="Arial" w:hAnsi="Arial" w:cs="Arial"/>
+              </w:rPr>
+            </w:pPr>
+            <w:r>
+              <w:rPr>
+                <w:rFonts w:hint="default" w:cs="Arial"/>
+              </w:rPr>
+              <w:t>-</w:t>
+            </w:r>
+          </w:p>
+        </w:tc>
+      </w:tr>
+      <w:tr>
+        <w:trPr>
+          <w:trHeight w:val="480" w:hRule="atLeast"/>
+        </w:trPr>
+        <w:tc>
+          <w:tcPr>
+            <w:tcW w:w="366" w:type="dxa"/>
+            <w:tcBorders>
+              <w:left w:val="single" w:color="000001" w:sz="4" w:space="0"/>
+              <w:bottom w:val="single" w:color="000001" w:sz="4" w:space="0"/>
+              <w:right w:val="single" w:color="000001" w:sz="4" w:space="0"/>
+              <w:insideH w:val="single" w:sz="4" w:space="0"/>
+              <w:insideV w:val="single" w:sz="4" w:space="0"/>
+            </w:tcBorders>
+            <w:shd w:val="clear" w:color="auto" w:fill="auto"/>
+          </w:tcPr>
+          <w:p>
+            <w:pPr>
+              <w:spacing w:before="0" w:after="200"/>
+              <w:rPr>
+                <w:rFonts w:hint="default" w:ascii="Arial" w:hAnsi="Arial" w:cs="Arial"/>
+              </w:rPr>
+            </w:pPr>
+            <w:r>
+              <w:rPr>
+                <w:rFonts w:hint="default" w:cs="Arial"/>
+              </w:rPr>
+              <w:t>3</w:t>
+            </w:r>
+          </w:p>
+        </w:tc>
+        <w:tc>
+          <w:tcPr>
+            <w:tcW w:w="3183" w:type="dxa"/>
+            <w:tcBorders>
+              <w:left w:val="single" w:color="000001" w:sz="4" w:space="0"/>
+              <w:bottom w:val="single" w:color="000001" w:sz="4" w:space="0"/>
+              <w:right w:val="single" w:color="000001" w:sz="4" w:space="0"/>
+              <w:insideH w:val="single" w:sz="4" w:space="0"/>
+              <w:insideV w:val="single" w:sz="4" w:space="0"/>
+            </w:tcBorders>
+            <w:shd w:val="clear" w:color="auto" w:fill="auto"/>
+            <w:tcMar>
+              <w:left w:w="53" w:type="dxa"/>
+            </w:tcMar>
+          </w:tcPr>
+          <w:p>
+            <w:pPr>
+              <w:spacing w:before="0" w:after="200"/>
+              <w:jc w:val="both"/>
+              <w:rPr>
+                <w:rFonts w:hint="default" w:cs="Arial"/>
+              </w:rPr>
+            </w:pPr>
+            <w:r>
+              <w:rPr>
+                <w:rFonts w:hint="default" w:cs="Arial"/>
+              </w:rPr>
+              <w:t xml:space="preserve">Preencher o formulario mudando </w:t>
+            </w:r>
+            <w:r>
+              <w:rPr>
+                <w:rFonts w:hint="default" w:cs="Arial"/>
+              </w:rPr>
+              <w:t>sem adicionar item doável</w:t>
+            </w:r>
+            <w:r>
+              <w:rPr>
+                <w:rFonts w:hint="default" w:cs="Arial"/>
+              </w:rPr>
+              <w:t>.</w:t>
+            </w:r>
+          </w:p>
+        </w:tc>
+        <w:tc>
+          <w:tcPr>
+            <w:tcW w:w="3183" w:type="dxa"/>
+            <w:tcBorders>
+              <w:left w:val="single" w:color="000001" w:sz="4" w:space="0"/>
+              <w:bottom w:val="single" w:color="000001" w:sz="4" w:space="0"/>
+              <w:right w:val="single" w:color="000001" w:sz="4" w:space="0"/>
+              <w:insideH w:val="single" w:sz="4" w:space="0"/>
+              <w:insideV w:val="single" w:sz="4" w:space="0"/>
+            </w:tcBorders>
+            <w:shd w:val="clear" w:color="auto" w:fill="auto"/>
+            <w:tcMar>
+              <w:left w:w="53" w:type="dxa"/>
+            </w:tcMar>
+          </w:tcPr>
+          <w:p>
+            <w:pPr>
+              <w:spacing w:before="0" w:after="200"/>
+              <w:jc w:val="both"/>
+              <w:rPr>
+                <w:rFonts w:hint="default" w:cs="Arial"/>
+              </w:rPr>
+            </w:pPr>
+            <w:r>
+              <w:rPr>
+                <w:rFonts w:hint="default" w:cs="Arial"/>
+              </w:rPr>
+              <w:t>Nome=”ONG Natal Feliz”</w:t>
+            </w:r>
+          </w:p>
+          <w:p>
+            <w:pPr>
+              <w:spacing w:before="0" w:after="200"/>
+              <w:jc w:val="both"/>
+              <w:rPr>
+                <w:rFonts w:hint="default" w:ascii="Arial" w:hAnsi="Arial" w:cs="Arial"/>
+              </w:rPr>
+            </w:pPr>
+            <w:r>
+              <w:rPr>
+                <w:rFonts w:hint="default" w:cs="Arial"/>
+              </w:rPr>
+              <w:t>Descrição = “Ajudar crianças”</w:t>
+            </w:r>
+          </w:p>
+        </w:tc>
+        <w:tc>
+          <w:tcPr>
+            <w:tcW w:w="3121" w:type="dxa"/>
+            <w:tcBorders>
+              <w:left w:val="single" w:color="000001" w:sz="4" w:space="0"/>
+              <w:bottom w:val="single" w:color="000001" w:sz="4" w:space="0"/>
+              <w:right w:val="single" w:color="000001" w:sz="4" w:space="0"/>
+              <w:insideH w:val="single" w:sz="4" w:space="0"/>
+              <w:insideV w:val="single" w:sz="4" w:space="0"/>
+            </w:tcBorders>
+            <w:shd w:val="clear" w:color="auto" w:fill="auto"/>
+            <w:tcMar>
+              <w:left w:w="53" w:type="dxa"/>
+            </w:tcMar>
+          </w:tcPr>
+          <w:p>
+            <w:pPr>
+              <w:spacing w:before="0" w:after="200"/>
+              <w:jc w:val="both"/>
+              <w:rPr>
+                <w:rFonts w:hint="default" w:cs="Arial"/>
+              </w:rPr>
+            </w:pPr>
+            <w:r>
+              <w:rPr>
+                <w:rFonts w:hint="default" w:cs="Arial"/>
+              </w:rPr>
+              <w:t>Mensagem laranja informando que item doável deve ser informado.</w:t>
+            </w:r>
+          </w:p>
+        </w:tc>
+      </w:tr>
+    </w:tbl>
+    <w:p>
+      <w:pPr>
+        <w:rPr>
+          <w:rFonts w:hint="default" w:ascii="Arial" w:hAnsi="Arial" w:cs="Arial"/>
+        </w:rPr>
+      </w:pPr>
+    </w:p>
+    <w:tbl>
+      <w:tblPr>
+        <w:tblStyle w:val="631"/>
+        <w:tblW w:w="9853" w:type="dxa"/>
+        <w:tblInd w:w="-160" w:type="dxa"/>
+        <w:tblBorders>
+          <w:top w:val="single" w:color="000001" w:sz="4" w:space="0"/>
+          <w:left w:val="single" w:color="000001" w:sz="4" w:space="0"/>
+          <w:bottom w:val="single" w:color="000001" w:sz="4" w:space="0"/>
+          <w:right w:val="single" w:color="000001" w:sz="4" w:space="0"/>
+          <w:insideH w:val="single" w:color="000001" w:sz="4" w:space="0"/>
+          <w:insideV w:val="single" w:color="000001" w:sz="4" w:space="0"/>
+        </w:tblBorders>
+        <w:tblLayout w:type="fixed"/>
+        <w:tblCellMar>
+          <w:top w:w="0" w:type="dxa"/>
+          <w:left w:w="58" w:type="dxa"/>
+          <w:bottom w:w="0" w:type="dxa"/>
+          <w:right w:w="108" w:type="dxa"/>
+        </w:tblCellMar>
+      </w:tblPr>
+      <w:tblGrid>
+        <w:gridCol w:w="366"/>
+        <w:gridCol w:w="3183"/>
+        <w:gridCol w:w="3183"/>
+        <w:gridCol w:w="3121"/>
+      </w:tblGrid>
+      <w:tr>
+        <w:tc>
+          <w:tcPr>
+            <w:tcW w:w="9853" w:type="dxa"/>
+            <w:gridSpan w:val="4"/>
+            <w:tcBorders>
+              <w:top w:val="single" w:color="000001" w:sz="4" w:space="0"/>
+              <w:left w:val="single" w:color="000001" w:sz="4" w:space="0"/>
+              <w:bottom w:val="single" w:color="000001" w:sz="4" w:space="0"/>
+              <w:right w:val="single" w:color="000001" w:sz="4" w:space="0"/>
+              <w:insideH w:val="single" w:sz="4" w:space="0"/>
+              <w:insideV w:val="single" w:sz="4" w:space="0"/>
+            </w:tcBorders>
+            <w:shd w:val="clear" w:color="auto" w:fill="000000"/>
+            <w:tcMar>
+              <w:left w:w="58" w:type="dxa"/>
+            </w:tcMar>
+          </w:tcPr>
+          <w:p>
+            <w:pPr>
+              <w:spacing w:before="0" w:after="200"/>
+              <w:jc w:val="center"/>
+              <w:rPr>
+                <w:rFonts w:hint="default" w:ascii="Arial" w:hAnsi="Arial" w:cs="Arial"/>
+              </w:rPr>
+            </w:pPr>
+            <w:r>
+              <w:rPr>
+                <w:rFonts w:hint="default" w:ascii="Arial" w:hAnsi="Arial" w:cs="Arial"/>
+                <w:b/>
+                <w:color w:val="FFFFFF"/>
+                <w:sz w:val="16"/>
+                <w:szCs w:val="16"/>
+              </w:rPr>
+              <w:t>TEM 0</w:t>
+            </w:r>
+            <w:r>
+              <w:rPr>
+                <w:rFonts w:hint="default" w:cs="Arial"/>
+                <w:b/>
+                <w:color w:val="FFFFFF"/>
+                <w:sz w:val="16"/>
+                <w:szCs w:val="16"/>
+              </w:rPr>
+              <w:t>4</w:t>
+            </w:r>
+            <w:r>
+              <w:rPr>
+                <w:rFonts w:hint="default" w:ascii="Arial" w:hAnsi="Arial" w:cs="Arial"/>
+                <w:b/>
+                <w:color w:val="FFFFFF"/>
+                <w:sz w:val="16"/>
+                <w:szCs w:val="16"/>
+              </w:rPr>
+              <w:t xml:space="preserve"> – </w:t>
+            </w:r>
+            <w:r>
+              <w:rPr>
+                <w:rFonts w:hint="default" w:cs="Arial"/>
+                <w:b/>
+                <w:color w:val="FFFFFF"/>
+                <w:sz w:val="16"/>
+                <w:szCs w:val="16"/>
+              </w:rPr>
+              <w:t>ADICIONAR CAMPANHA</w:t>
+            </w:r>
+            <w:r>
+              <w:rPr>
+                <w:rFonts w:hint="default" w:cs="Arial"/>
+                <w:b/>
+                <w:color w:val="FFFFFF"/>
+                <w:sz w:val="16"/>
+                <w:szCs w:val="16"/>
+              </w:rPr>
+              <w:t xml:space="preserve"> COM CADASTRO RÁPIDO DE ITEM</w:t>
+            </w:r>
+          </w:p>
+        </w:tc>
+      </w:tr>
+      <w:tr>
+        <w:tc>
+          <w:tcPr>
+            <w:tcW w:w="366" w:type="dxa"/>
+            <w:tcBorders>
+              <w:top w:val="single" w:color="000001" w:sz="4" w:space="0"/>
+              <w:left w:val="single" w:color="000001" w:sz="4" w:space="0"/>
+              <w:bottom w:val="single" w:color="000001" w:sz="4" w:space="0"/>
+              <w:right w:val="single" w:color="000001" w:sz="4" w:space="0"/>
+              <w:insideH w:val="single" w:sz="4" w:space="0"/>
+              <w:insideV w:val="single" w:sz="4" w:space="0"/>
+            </w:tcBorders>
+            <w:shd w:val="clear" w:color="auto" w:fill="BFBFBF"/>
+          </w:tcPr>
+          <w:p>
+            <w:pPr>
+              <w:spacing w:before="0" w:after="200"/>
+              <w:rPr>
+                <w:rFonts w:hint="default" w:ascii="Arial" w:hAnsi="Arial" w:cs="Arial"/>
+              </w:rPr>
+            </w:pPr>
+            <w:r>
+              <w:rPr>
+                <w:rFonts w:hint="default" w:ascii="Arial" w:hAnsi="Arial" w:cs="Arial"/>
+                <w:b/>
+                <w:sz w:val="16"/>
+                <w:szCs w:val="16"/>
+              </w:rPr>
+              <w:t xml:space="preserve"># </w:t>
+            </w:r>
+          </w:p>
+        </w:tc>
+        <w:tc>
+          <w:tcPr>
+            <w:tcW w:w="3183" w:type="dxa"/>
+            <w:tcBorders>
+              <w:top w:val="single" w:color="000001" w:sz="4" w:space="0"/>
+              <w:left w:val="single" w:color="000001" w:sz="4" w:space="0"/>
+              <w:bottom w:val="single" w:color="000001" w:sz="4" w:space="0"/>
+              <w:right w:val="single" w:color="000001" w:sz="4" w:space="0"/>
+              <w:insideH w:val="single" w:sz="4" w:space="0"/>
+              <w:insideV w:val="single" w:sz="4" w:space="0"/>
+            </w:tcBorders>
+            <w:shd w:val="clear" w:color="auto" w:fill="BFBFBF"/>
+            <w:tcMar>
+              <w:left w:w="53" w:type="dxa"/>
+            </w:tcMar>
+          </w:tcPr>
+          <w:p>
+            <w:pPr>
+              <w:spacing w:before="0" w:after="200"/>
+              <w:rPr>
+                <w:rFonts w:hint="default" w:ascii="Arial" w:hAnsi="Arial" w:cs="Arial"/>
+              </w:rPr>
+            </w:pPr>
+            <w:r>
+              <w:rPr>
+                <w:rFonts w:hint="default" w:ascii="Arial" w:hAnsi="Arial" w:cs="Arial"/>
+                <w:b/>
+                <w:sz w:val="16"/>
+                <w:szCs w:val="16"/>
+              </w:rPr>
+              <w:t>DESCRIÇÃO DA SITUAÇÃO</w:t>
+            </w:r>
+          </w:p>
+        </w:tc>
+        <w:tc>
+          <w:tcPr>
+            <w:tcW w:w="3183" w:type="dxa"/>
+            <w:tcBorders>
+              <w:top w:val="single" w:color="000001" w:sz="4" w:space="0"/>
+              <w:left w:val="single" w:color="000001" w:sz="4" w:space="0"/>
+              <w:bottom w:val="single" w:color="000001" w:sz="4" w:space="0"/>
+              <w:right w:val="single" w:color="000001" w:sz="4" w:space="0"/>
+              <w:insideH w:val="single" w:sz="4" w:space="0"/>
+              <w:insideV w:val="single" w:sz="4" w:space="0"/>
+            </w:tcBorders>
+            <w:shd w:val="clear" w:color="auto" w:fill="BFBFBF"/>
+            <w:tcMar>
+              <w:left w:w="53" w:type="dxa"/>
+            </w:tcMar>
+          </w:tcPr>
+          <w:p>
+            <w:pPr>
+              <w:spacing w:before="0" w:after="200"/>
+              <w:rPr>
+                <w:rFonts w:hint="default" w:ascii="Arial" w:hAnsi="Arial" w:cs="Arial"/>
+              </w:rPr>
+            </w:pPr>
+            <w:r>
+              <w:rPr>
+                <w:rFonts w:hint="default" w:ascii="Arial" w:hAnsi="Arial" w:cs="Arial"/>
+                <w:b/>
+                <w:sz w:val="16"/>
+                <w:szCs w:val="16"/>
+              </w:rPr>
+              <w:t>ENTRADAS PARA A SITUAÇÃO</w:t>
+            </w:r>
+          </w:p>
+        </w:tc>
+        <w:tc>
+          <w:tcPr>
+            <w:tcW w:w="3121" w:type="dxa"/>
+            <w:tcBorders>
+              <w:top w:val="single" w:color="000001" w:sz="4" w:space="0"/>
+              <w:left w:val="single" w:color="000001" w:sz="4" w:space="0"/>
+              <w:bottom w:val="single" w:color="000001" w:sz="4" w:space="0"/>
+              <w:right w:val="single" w:color="000001" w:sz="4" w:space="0"/>
+              <w:insideH w:val="single" w:sz="4" w:space="0"/>
+              <w:insideV w:val="single" w:sz="4" w:space="0"/>
+            </w:tcBorders>
+            <w:shd w:val="clear" w:color="auto" w:fill="BFBFBF"/>
+            <w:tcMar>
+              <w:left w:w="53" w:type="dxa"/>
+            </w:tcMar>
+          </w:tcPr>
+          <w:p>
+            <w:pPr>
+              <w:spacing w:before="0" w:after="200"/>
+              <w:rPr>
+                <w:rFonts w:hint="default" w:ascii="Arial" w:hAnsi="Arial" w:cs="Arial"/>
+              </w:rPr>
+            </w:pPr>
+            <w:r>
+              <w:rPr>
+                <w:rFonts w:hint="default" w:ascii="Arial" w:hAnsi="Arial" w:cs="Arial"/>
+                <w:b/>
+                <w:sz w:val="16"/>
+                <w:szCs w:val="16"/>
+              </w:rPr>
+              <w:t>RESULTADO</w:t>
+            </w:r>
+          </w:p>
+        </w:tc>
+      </w:tr>
+      <w:tr>
+        <w:trPr>
+          <w:trHeight w:val="480" w:hRule="atLeast"/>
+        </w:trPr>
+        <w:tc>
+          <w:tcPr>
+            <w:tcW w:w="366" w:type="dxa"/>
+            <w:tcBorders>
+              <w:left w:val="single" w:color="000001" w:sz="4" w:space="0"/>
+              <w:right w:val="single" w:color="000001" w:sz="4" w:space="0"/>
+              <w:insideH w:val="single" w:sz="4" w:space="0"/>
+              <w:insideV w:val="single" w:sz="4" w:space="0"/>
+            </w:tcBorders>
+            <w:shd w:val="clear" w:color="auto" w:fill="auto"/>
+          </w:tcPr>
+          <w:p>
+            <w:pPr>
+              <w:spacing w:before="0" w:after="200"/>
+              <w:rPr>
+                <w:rFonts w:hint="default" w:ascii="Arial" w:hAnsi="Arial" w:cs="Arial"/>
+              </w:rPr>
+            </w:pPr>
+            <w:r>
+              <w:rPr>
+                <w:rFonts w:hint="default" w:ascii="Arial" w:hAnsi="Arial" w:cs="Arial"/>
+              </w:rPr>
+              <w:t>2</w:t>
+            </w:r>
+          </w:p>
+        </w:tc>
+        <w:tc>
+          <w:tcPr>
+            <w:tcW w:w="3183" w:type="dxa"/>
+            <w:tcBorders>
+              <w:left w:val="single" w:color="000001" w:sz="4" w:space="0"/>
+              <w:right w:val="single" w:color="000001" w:sz="4" w:space="0"/>
+              <w:insideH w:val="single" w:sz="4" w:space="0"/>
+              <w:insideV w:val="single" w:sz="4" w:space="0"/>
+            </w:tcBorders>
+            <w:shd w:val="clear" w:color="auto" w:fill="auto"/>
+            <w:tcMar>
+              <w:left w:w="53" w:type="dxa"/>
+            </w:tcMar>
+          </w:tcPr>
+          <w:p>
+            <w:pPr>
+              <w:spacing w:before="0" w:after="200"/>
+              <w:jc w:val="both"/>
+              <w:rPr>
+                <w:rFonts w:hint="default" w:ascii="Arial" w:hAnsi="Arial" w:cs="Arial"/>
+              </w:rPr>
+            </w:pPr>
+            <w:r>
+              <w:rPr>
+                <w:rFonts w:hint="default" w:cs="Arial"/>
+              </w:rPr>
+              <w:t>Executa TEM 01 [2]</w:t>
+            </w:r>
+          </w:p>
+        </w:tc>
+        <w:tc>
+          <w:tcPr>
+            <w:tcW w:w="3183" w:type="dxa"/>
+            <w:tcBorders>
+              <w:left w:val="single" w:color="000001" w:sz="4" w:space="0"/>
+              <w:right w:val="single" w:color="000001" w:sz="4" w:space="0"/>
+              <w:insideH w:val="single" w:sz="4" w:space="0"/>
+              <w:insideV w:val="single" w:sz="4" w:space="0"/>
+            </w:tcBorders>
+            <w:shd w:val="clear" w:color="auto" w:fill="auto"/>
+            <w:tcMar>
+              <w:left w:w="53" w:type="dxa"/>
+            </w:tcMar>
+          </w:tcPr>
+          <w:p>
+            <w:pPr>
+              <w:spacing w:before="0" w:after="200"/>
+              <w:jc w:val="both"/>
+              <w:rPr>
+                <w:rFonts w:hint="default" w:ascii="Arial" w:hAnsi="Arial" w:cs="Arial"/>
+              </w:rPr>
+            </w:pPr>
+            <w:r>
+              <w:rPr>
+                <w:rFonts w:hint="default" w:cs="Arial"/>
+              </w:rPr>
+              <w:t>-</w:t>
+            </w:r>
+          </w:p>
+        </w:tc>
+        <w:tc>
+          <w:tcPr>
+            <w:tcW w:w="3121" w:type="dxa"/>
+            <w:tcBorders>
+              <w:left w:val="single" w:color="000001" w:sz="4" w:space="0"/>
+              <w:right w:val="single" w:color="000001" w:sz="4" w:space="0"/>
+              <w:insideH w:val="single" w:sz="4" w:space="0"/>
+              <w:insideV w:val="single" w:sz="4" w:space="0"/>
+            </w:tcBorders>
+            <w:shd w:val="clear" w:color="auto" w:fill="auto"/>
+            <w:tcMar>
+              <w:left w:w="53" w:type="dxa"/>
+            </w:tcMar>
+          </w:tcPr>
+          <w:p>
+            <w:pPr>
+              <w:spacing w:before="0" w:after="200"/>
+              <w:jc w:val="both"/>
+              <w:rPr>
+                <w:rFonts w:hint="default" w:ascii="Arial" w:hAnsi="Arial" w:cs="Arial"/>
+              </w:rPr>
+            </w:pPr>
+            <w:r>
+              <w:rPr>
+                <w:rFonts w:hint="default" w:cs="Arial"/>
+              </w:rPr>
+              <w:t>-</w:t>
+            </w:r>
+          </w:p>
+        </w:tc>
+      </w:tr>
+      <w:tr>
+        <w:trPr>
+          <w:trHeight w:val="480" w:hRule="atLeast"/>
+        </w:trPr>
+        <w:tc>
+          <w:tcPr>
+            <w:tcW w:w="366" w:type="dxa"/>
+            <w:tcBorders>
+              <w:left w:val="single" w:color="000001" w:sz="4" w:space="0"/>
+              <w:bottom w:val="single" w:color="000001" w:sz="4" w:space="0"/>
+              <w:right w:val="single" w:color="000001" w:sz="4" w:space="0"/>
+              <w:insideH w:val="single" w:sz="4" w:space="0"/>
+              <w:insideV w:val="single" w:sz="4" w:space="0"/>
+            </w:tcBorders>
+            <w:shd w:val="clear" w:color="auto" w:fill="auto"/>
+          </w:tcPr>
+          <w:p>
+            <w:pPr>
+              <w:spacing w:before="0" w:after="200"/>
+              <w:rPr>
+                <w:rFonts w:hint="default" w:ascii="Arial" w:hAnsi="Arial" w:cs="Arial"/>
+              </w:rPr>
+            </w:pPr>
+            <w:r>
+              <w:rPr>
+                <w:rFonts w:hint="default" w:cs="Arial"/>
+              </w:rPr>
+              <w:t>3</w:t>
+            </w:r>
+          </w:p>
+        </w:tc>
+        <w:tc>
+          <w:tcPr>
+            <w:tcW w:w="3183" w:type="dxa"/>
+            <w:tcBorders>
+              <w:left w:val="single" w:color="000001" w:sz="4" w:space="0"/>
+              <w:bottom w:val="single" w:color="000001" w:sz="4" w:space="0"/>
+              <w:right w:val="single" w:color="000001" w:sz="4" w:space="0"/>
+              <w:insideH w:val="single" w:sz="4" w:space="0"/>
+              <w:insideV w:val="single" w:sz="4" w:space="0"/>
+            </w:tcBorders>
+            <w:shd w:val="clear" w:color="auto" w:fill="auto"/>
+            <w:tcMar>
+              <w:left w:w="53" w:type="dxa"/>
+            </w:tcMar>
+          </w:tcPr>
+          <w:p>
+            <w:pPr>
+              <w:spacing w:before="0" w:after="200"/>
+              <w:jc w:val="both"/>
+              <w:rPr>
+                <w:rFonts w:hint="default" w:cs="Arial"/>
+              </w:rPr>
+            </w:pPr>
+            <w:r>
+              <w:rPr>
+                <w:rFonts w:hint="default" w:cs="Arial"/>
+              </w:rPr>
+              <w:t xml:space="preserve">Preencher o formulario mudando </w:t>
+            </w:r>
+            <w:r>
+              <w:rPr>
+                <w:rFonts w:hint="default" w:cs="Arial"/>
+              </w:rPr>
+              <w:t>e adiciona item por meio do botão ao lado de busca</w:t>
+            </w:r>
+          </w:p>
+        </w:tc>
+        <w:tc>
+          <w:tcPr>
+            <w:tcW w:w="3183" w:type="dxa"/>
+            <w:tcBorders>
+              <w:left w:val="single" w:color="000001" w:sz="4" w:space="0"/>
+              <w:bottom w:val="single" w:color="000001" w:sz="4" w:space="0"/>
+              <w:right w:val="single" w:color="000001" w:sz="4" w:space="0"/>
+              <w:insideH w:val="single" w:sz="4" w:space="0"/>
+              <w:insideV w:val="single" w:sz="4" w:space="0"/>
+            </w:tcBorders>
+            <w:shd w:val="clear" w:color="auto" w:fill="auto"/>
+            <w:tcMar>
+              <w:left w:w="53" w:type="dxa"/>
+            </w:tcMar>
+          </w:tcPr>
+          <w:p>
+            <w:pPr>
+              <w:spacing w:before="0" w:after="200"/>
+              <w:jc w:val="both"/>
+              <w:rPr>
+                <w:rFonts w:hint="default" w:cs="Arial"/>
+              </w:rPr>
+            </w:pPr>
+            <w:r>
+              <w:rPr>
+                <w:rFonts w:hint="default" w:cs="Arial"/>
+              </w:rPr>
+              <w:t>Nome=”ONG Natal Feliz”</w:t>
+            </w:r>
+          </w:p>
+          <w:p>
+            <w:pPr>
+              <w:spacing w:before="0" w:after="200"/>
+              <w:jc w:val="both"/>
+              <w:rPr>
+                <w:rFonts w:hint="default" w:cs="Arial"/>
+              </w:rPr>
+            </w:pPr>
+            <w:r>
+              <w:rPr>
+                <w:rFonts w:hint="default" w:cs="Arial"/>
+              </w:rPr>
+              <w:t>Descrição = “Ajudar crianças”</w:t>
+            </w:r>
+          </w:p>
+          <w:p>
+            <w:pPr>
+              <w:spacing w:before="0" w:after="200"/>
+              <w:jc w:val="both"/>
+              <w:rPr>
+                <w:rFonts w:hint="default" w:cs="Arial"/>
+              </w:rPr>
+            </w:pPr>
+            <w:r>
+              <w:rPr>
+                <w:rFonts w:hint="default" w:cs="Arial"/>
+              </w:rPr>
+              <w:t>Término= “20/12/2017”</w:t>
+            </w:r>
+          </w:p>
+          <w:p>
+            <w:pPr>
+              <w:spacing w:before="0" w:after="200"/>
+              <w:jc w:val="both"/>
+              <w:rPr>
+                <w:rFonts w:hint="default" w:cs="Arial"/>
+              </w:rPr>
+            </w:pPr>
+            <w:r>
+              <w:rPr>
+                <w:rFonts w:hint="default" w:cs="Arial"/>
+              </w:rPr>
+              <w:t>Prenchimento do modal de cadastro rápido:</w:t>
+            </w:r>
+          </w:p>
+          <w:p>
+            <w:pPr>
+              <w:spacing w:before="0" w:after="200"/>
+              <w:jc w:val="both"/>
+              <w:rPr>
+                <w:rFonts w:hint="default" w:cs="Arial"/>
+              </w:rPr>
+            </w:pPr>
+            <w:r>
+              <w:rPr>
+                <w:rFonts w:hint="default" w:cs="Arial"/>
+              </w:rPr>
+              <w:t>Deve informar nome de descrição do item</w:t>
+            </w:r>
+          </w:p>
+        </w:tc>
+        <w:tc>
+          <w:tcPr>
+            <w:tcW w:w="3121" w:type="dxa"/>
+            <w:tcBorders>
+              <w:left w:val="single" w:color="000001" w:sz="4" w:space="0"/>
+              <w:bottom w:val="single" w:color="000001" w:sz="4" w:space="0"/>
+              <w:right w:val="single" w:color="000001" w:sz="4" w:space="0"/>
+              <w:insideH w:val="single" w:sz="4" w:space="0"/>
+              <w:insideV w:val="single" w:sz="4" w:space="0"/>
+            </w:tcBorders>
+            <w:shd w:val="clear" w:color="auto" w:fill="auto"/>
+            <w:tcMar>
+              <w:left w:w="53" w:type="dxa"/>
+            </w:tcMar>
+          </w:tcPr>
+          <w:p>
+            <w:pPr>
+              <w:spacing w:before="0" w:after="200"/>
+              <w:jc w:val="both"/>
+              <w:rPr>
+                <w:rFonts w:hint="default" w:cs="Arial"/>
+              </w:rPr>
+            </w:pPr>
+            <w:r>
+              <w:rPr>
+                <w:rFonts w:hint="default" w:cs="Arial"/>
+              </w:rPr>
+              <w:t>Página de consulta com mensagem de campanha crianda com sucesso.</w:t>
+            </w:r>
+          </w:p>
+          <w:p>
+            <w:pPr>
+              <w:spacing w:before="0" w:after="200"/>
+              <w:jc w:val="both"/>
+              <w:rPr>
+                <w:rFonts w:hint="default" w:cs="Arial"/>
+              </w:rPr>
+            </w:pPr>
+          </w:p>
+        </w:tc>
+      </w:tr>
+    </w:tbl>
+    <w:p>
+      <w:pPr>
+        <w:rPr>
+          <w:rFonts w:hint="default" w:ascii="Arial" w:hAnsi="Arial" w:cs="Arial"/>
+        </w:rPr>
+      </w:pPr>
+    </w:p>
+    <w:tbl>
+      <w:tblPr>
+        <w:tblStyle w:val="631"/>
+        <w:tblW w:w="9853" w:type="dxa"/>
+        <w:tblInd w:w="-160" w:type="dxa"/>
+        <w:tblBorders>
+          <w:top w:val="single" w:color="000001" w:sz="4" w:space="0"/>
+          <w:left w:val="single" w:color="000001" w:sz="4" w:space="0"/>
+          <w:bottom w:val="single" w:color="000001" w:sz="4" w:space="0"/>
+          <w:right w:val="single" w:color="000001" w:sz="4" w:space="0"/>
+          <w:insideH w:val="single" w:color="000001" w:sz="4" w:space="0"/>
+          <w:insideV w:val="single" w:color="000001" w:sz="4" w:space="0"/>
+        </w:tblBorders>
+        <w:tblLayout w:type="fixed"/>
+        <w:tblCellMar>
+          <w:top w:w="0" w:type="dxa"/>
+          <w:left w:w="58" w:type="dxa"/>
+          <w:bottom w:w="0" w:type="dxa"/>
+          <w:right w:w="108" w:type="dxa"/>
+        </w:tblCellMar>
+      </w:tblPr>
+      <w:tblGrid>
+        <w:gridCol w:w="366"/>
+        <w:gridCol w:w="3183"/>
+        <w:gridCol w:w="3183"/>
+        <w:gridCol w:w="3121"/>
+      </w:tblGrid>
+      <w:tr>
+        <w:tc>
+          <w:tcPr>
+            <w:tcW w:w="9853" w:type="dxa"/>
+            <w:gridSpan w:val="4"/>
+            <w:tcBorders>
+              <w:top w:val="single" w:color="000001" w:sz="4" w:space="0"/>
+              <w:left w:val="single" w:color="000001" w:sz="4" w:space="0"/>
+              <w:bottom w:val="single" w:color="000001" w:sz="4" w:space="0"/>
+              <w:right w:val="single" w:color="000001" w:sz="4" w:space="0"/>
+              <w:insideH w:val="single" w:sz="4" w:space="0"/>
+              <w:insideV w:val="single" w:sz="4" w:space="0"/>
+            </w:tcBorders>
+            <w:shd w:val="clear" w:color="auto" w:fill="000000"/>
+            <w:tcMar>
+              <w:left w:w="58" w:type="dxa"/>
+            </w:tcMar>
+          </w:tcPr>
+          <w:p>
+            <w:pPr>
+              <w:spacing w:before="0" w:after="200"/>
+              <w:jc w:val="center"/>
+              <w:rPr>
+                <w:rFonts w:hint="default" w:ascii="Arial" w:hAnsi="Arial" w:cs="Arial"/>
+              </w:rPr>
+            </w:pPr>
+            <w:r>
+              <w:rPr>
+                <w:rFonts w:hint="default" w:ascii="Arial" w:hAnsi="Arial" w:cs="Arial"/>
+                <w:b/>
+                <w:color w:val="FFFFFF"/>
+                <w:sz w:val="16"/>
+                <w:szCs w:val="16"/>
+              </w:rPr>
+              <w:t>TEM 0</w:t>
+            </w:r>
+            <w:r>
+              <w:rPr>
+                <w:rFonts w:hint="default" w:cs="Arial"/>
+                <w:b/>
+                <w:color w:val="FFFFFF"/>
+                <w:sz w:val="16"/>
+                <w:szCs w:val="16"/>
+              </w:rPr>
+              <w:t>5</w:t>
+            </w:r>
+            <w:r>
+              <w:rPr>
+                <w:rFonts w:hint="default" w:ascii="Arial" w:hAnsi="Arial" w:cs="Arial"/>
+                <w:b/>
+                <w:color w:val="FFFFFF"/>
+                <w:sz w:val="16"/>
+                <w:szCs w:val="16"/>
+              </w:rPr>
+              <w:t xml:space="preserve"> – </w:t>
+            </w:r>
+            <w:r>
+              <w:rPr>
+                <w:rFonts w:hint="default" w:cs="Arial"/>
+                <w:b/>
+                <w:color w:val="FFFFFF"/>
+                <w:sz w:val="16"/>
+                <w:szCs w:val="16"/>
+              </w:rPr>
+              <w:t xml:space="preserve">ADICIONAR CAMPANHA </w:t>
+            </w:r>
+            <w:r>
+              <w:rPr>
+                <w:rFonts w:hint="default" w:cs="Arial"/>
+                <w:b/>
+                <w:color w:val="FFFFFF"/>
+                <w:sz w:val="16"/>
+                <w:szCs w:val="16"/>
+              </w:rPr>
+              <w:t>ATIVA SEM ESPECIFICAR TERMINO</w:t>
+            </w:r>
+          </w:p>
+        </w:tc>
+      </w:tr>
+      <w:tr>
+        <w:tc>
+          <w:tcPr>
+            <w:tcW w:w="366" w:type="dxa"/>
+            <w:tcBorders>
+              <w:top w:val="single" w:color="000001" w:sz="4" w:space="0"/>
+              <w:left w:val="single" w:color="000001" w:sz="4" w:space="0"/>
+              <w:bottom w:val="single" w:color="000001" w:sz="4" w:space="0"/>
+              <w:right w:val="single" w:color="000001" w:sz="4" w:space="0"/>
+              <w:insideH w:val="single" w:sz="4" w:space="0"/>
+              <w:insideV w:val="single" w:sz="4" w:space="0"/>
+            </w:tcBorders>
+            <w:shd w:val="clear" w:color="auto" w:fill="BFBFBF"/>
+          </w:tcPr>
+          <w:p>
+            <w:pPr>
+              <w:spacing w:before="0" w:after="200"/>
+              <w:rPr>
+                <w:rFonts w:hint="default" w:ascii="Arial" w:hAnsi="Arial" w:cs="Arial"/>
+              </w:rPr>
+            </w:pPr>
+            <w:r>
+              <w:rPr>
+                <w:rFonts w:hint="default" w:ascii="Arial" w:hAnsi="Arial" w:cs="Arial"/>
+                <w:b/>
+                <w:sz w:val="16"/>
+                <w:szCs w:val="16"/>
+              </w:rPr>
+              <w:t xml:space="preserve"># </w:t>
+            </w:r>
+          </w:p>
+        </w:tc>
+        <w:tc>
+          <w:tcPr>
+            <w:tcW w:w="3183" w:type="dxa"/>
+            <w:tcBorders>
+              <w:top w:val="single" w:color="000001" w:sz="4" w:space="0"/>
+              <w:left w:val="single" w:color="000001" w:sz="4" w:space="0"/>
+              <w:bottom w:val="single" w:color="000001" w:sz="4" w:space="0"/>
+              <w:right w:val="single" w:color="000001" w:sz="4" w:space="0"/>
+              <w:insideH w:val="single" w:sz="4" w:space="0"/>
+              <w:insideV w:val="single" w:sz="4" w:space="0"/>
+            </w:tcBorders>
+            <w:shd w:val="clear" w:color="auto" w:fill="BFBFBF"/>
+            <w:tcMar>
+              <w:left w:w="53" w:type="dxa"/>
+            </w:tcMar>
+          </w:tcPr>
+          <w:p>
+            <w:pPr>
+              <w:spacing w:before="0" w:after="200"/>
+              <w:rPr>
+                <w:rFonts w:hint="default" w:ascii="Arial" w:hAnsi="Arial" w:cs="Arial"/>
+              </w:rPr>
+            </w:pPr>
+            <w:r>
+              <w:rPr>
+                <w:rFonts w:hint="default" w:ascii="Arial" w:hAnsi="Arial" w:cs="Arial"/>
+                <w:b/>
+                <w:sz w:val="16"/>
+                <w:szCs w:val="16"/>
+              </w:rPr>
+              <w:t>DESCRIÇÃO DA SITUAÇÃO</w:t>
+            </w:r>
+          </w:p>
+        </w:tc>
+        <w:tc>
+          <w:tcPr>
+            <w:tcW w:w="3183" w:type="dxa"/>
+            <w:tcBorders>
+              <w:top w:val="single" w:color="000001" w:sz="4" w:space="0"/>
+              <w:left w:val="single" w:color="000001" w:sz="4" w:space="0"/>
+              <w:bottom w:val="single" w:color="000001" w:sz="4" w:space="0"/>
+              <w:right w:val="single" w:color="000001" w:sz="4" w:space="0"/>
+              <w:insideH w:val="single" w:sz="4" w:space="0"/>
+              <w:insideV w:val="single" w:sz="4" w:space="0"/>
+            </w:tcBorders>
+            <w:shd w:val="clear" w:color="auto" w:fill="BFBFBF"/>
+            <w:tcMar>
+              <w:left w:w="53" w:type="dxa"/>
+            </w:tcMar>
+          </w:tcPr>
+          <w:p>
+            <w:pPr>
+              <w:spacing w:before="0" w:after="200"/>
+              <w:rPr>
+                <w:rFonts w:hint="default" w:ascii="Arial" w:hAnsi="Arial" w:cs="Arial"/>
+              </w:rPr>
+            </w:pPr>
+            <w:r>
+              <w:rPr>
+                <w:rFonts w:hint="default" w:ascii="Arial" w:hAnsi="Arial" w:cs="Arial"/>
+                <w:b/>
+                <w:sz w:val="16"/>
+                <w:szCs w:val="16"/>
+              </w:rPr>
+              <w:t>ENTRADAS PARA A SITUAÇÃO</w:t>
+            </w:r>
+          </w:p>
+        </w:tc>
+        <w:tc>
+          <w:tcPr>
+            <w:tcW w:w="3121" w:type="dxa"/>
+            <w:tcBorders>
+              <w:top w:val="single" w:color="000001" w:sz="4" w:space="0"/>
+              <w:left w:val="single" w:color="000001" w:sz="4" w:space="0"/>
+              <w:bottom w:val="single" w:color="000001" w:sz="4" w:space="0"/>
+              <w:right w:val="single" w:color="000001" w:sz="4" w:space="0"/>
+              <w:insideH w:val="single" w:sz="4" w:space="0"/>
+              <w:insideV w:val="single" w:sz="4" w:space="0"/>
+            </w:tcBorders>
+            <w:shd w:val="clear" w:color="auto" w:fill="BFBFBF"/>
+            <w:tcMar>
+              <w:left w:w="53" w:type="dxa"/>
+            </w:tcMar>
+          </w:tcPr>
+          <w:p>
+            <w:pPr>
+              <w:spacing w:before="0" w:after="200"/>
+              <w:rPr>
+                <w:rFonts w:hint="default" w:ascii="Arial" w:hAnsi="Arial" w:cs="Arial"/>
+              </w:rPr>
+            </w:pPr>
+            <w:r>
+              <w:rPr>
+                <w:rFonts w:hint="default" w:ascii="Arial" w:hAnsi="Arial" w:cs="Arial"/>
+                <w:b/>
+                <w:sz w:val="16"/>
+                <w:szCs w:val="16"/>
+              </w:rPr>
+              <w:t>RESULTADO</w:t>
+            </w:r>
+          </w:p>
+        </w:tc>
+      </w:tr>
+      <w:tr>
+        <w:trPr>
+          <w:trHeight w:val="480" w:hRule="atLeast"/>
+        </w:trPr>
+        <w:tc>
+          <w:tcPr>
+            <w:tcW w:w="366" w:type="dxa"/>
+            <w:tcBorders>
+              <w:left w:val="single" w:color="000001" w:sz="4" w:space="0"/>
+              <w:right w:val="single" w:color="000001" w:sz="4" w:space="0"/>
+              <w:insideH w:val="single" w:sz="4" w:space="0"/>
+              <w:insideV w:val="single" w:sz="4" w:space="0"/>
+            </w:tcBorders>
+            <w:shd w:val="clear" w:color="auto" w:fill="auto"/>
+          </w:tcPr>
+          <w:p>
+            <w:pPr>
+              <w:spacing w:before="0" w:after="200"/>
+              <w:rPr>
+                <w:rFonts w:hint="default" w:ascii="Arial" w:hAnsi="Arial" w:cs="Arial"/>
+              </w:rPr>
+            </w:pPr>
+            <w:r>
+              <w:rPr>
+                <w:rFonts w:hint="default" w:ascii="Arial" w:hAnsi="Arial" w:cs="Arial"/>
+              </w:rPr>
+              <w:t>2</w:t>
+            </w:r>
+          </w:p>
+        </w:tc>
+        <w:tc>
+          <w:tcPr>
+            <w:tcW w:w="3183" w:type="dxa"/>
+            <w:tcBorders>
+              <w:left w:val="single" w:color="000001" w:sz="4" w:space="0"/>
+              <w:right w:val="single" w:color="000001" w:sz="4" w:space="0"/>
+              <w:insideH w:val="single" w:sz="4" w:space="0"/>
+              <w:insideV w:val="single" w:sz="4" w:space="0"/>
+            </w:tcBorders>
+            <w:shd w:val="clear" w:color="auto" w:fill="auto"/>
+            <w:tcMar>
+              <w:left w:w="53" w:type="dxa"/>
+            </w:tcMar>
+          </w:tcPr>
+          <w:p>
+            <w:pPr>
+              <w:spacing w:before="0" w:after="200"/>
+              <w:jc w:val="both"/>
+              <w:rPr>
+                <w:rFonts w:hint="default" w:ascii="Arial" w:hAnsi="Arial" w:cs="Arial"/>
+              </w:rPr>
+            </w:pPr>
+            <w:r>
+              <w:rPr>
+                <w:rFonts w:hint="default" w:cs="Arial"/>
+              </w:rPr>
+              <w:t>Executa TEM 01 [2]</w:t>
+            </w:r>
+          </w:p>
+        </w:tc>
+        <w:tc>
+          <w:tcPr>
+            <w:tcW w:w="3183" w:type="dxa"/>
+            <w:tcBorders>
+              <w:left w:val="single" w:color="000001" w:sz="4" w:space="0"/>
+              <w:right w:val="single" w:color="000001" w:sz="4" w:space="0"/>
+              <w:insideH w:val="single" w:sz="4" w:space="0"/>
+              <w:insideV w:val="single" w:sz="4" w:space="0"/>
+            </w:tcBorders>
+            <w:shd w:val="clear" w:color="auto" w:fill="auto"/>
+            <w:tcMar>
+              <w:left w:w="53" w:type="dxa"/>
+            </w:tcMar>
+          </w:tcPr>
+          <w:p>
+            <w:pPr>
+              <w:spacing w:before="0" w:after="200"/>
+              <w:jc w:val="both"/>
+              <w:rPr>
+                <w:rFonts w:hint="default" w:ascii="Arial" w:hAnsi="Arial" w:cs="Arial"/>
+              </w:rPr>
+            </w:pPr>
+            <w:r>
+              <w:rPr>
+                <w:rFonts w:hint="default" w:cs="Arial"/>
+              </w:rPr>
+              <w:t>-</w:t>
+            </w:r>
+          </w:p>
+        </w:tc>
+        <w:tc>
+          <w:tcPr>
+            <w:tcW w:w="3121" w:type="dxa"/>
+            <w:tcBorders>
+              <w:left w:val="single" w:color="000001" w:sz="4" w:space="0"/>
+              <w:right w:val="single" w:color="000001" w:sz="4" w:space="0"/>
+              <w:insideH w:val="single" w:sz="4" w:space="0"/>
+              <w:insideV w:val="single" w:sz="4" w:space="0"/>
+            </w:tcBorders>
+            <w:shd w:val="clear" w:color="auto" w:fill="auto"/>
+            <w:tcMar>
+              <w:left w:w="53" w:type="dxa"/>
+            </w:tcMar>
+          </w:tcPr>
+          <w:p>
+            <w:pPr>
+              <w:spacing w:before="0" w:after="200"/>
+              <w:jc w:val="both"/>
+              <w:rPr>
+                <w:rFonts w:hint="default" w:ascii="Arial" w:hAnsi="Arial" w:cs="Arial"/>
+              </w:rPr>
+            </w:pPr>
+            <w:r>
+              <w:rPr>
+                <w:rFonts w:hint="default" w:cs="Arial"/>
+              </w:rPr>
+              <w:t>-</w:t>
+            </w:r>
+          </w:p>
+        </w:tc>
+      </w:tr>
+      <w:tr>
+        <w:trPr>
+          <w:trHeight w:val="480" w:hRule="atLeast"/>
+        </w:trPr>
+        <w:tc>
+          <w:tcPr>
+            <w:tcW w:w="366" w:type="dxa"/>
+            <w:tcBorders>
+              <w:left w:val="single" w:color="000001" w:sz="4" w:space="0"/>
+              <w:bottom w:val="single" w:color="000001" w:sz="4" w:space="0"/>
+              <w:right w:val="single" w:color="000001" w:sz="4" w:space="0"/>
+              <w:insideH w:val="single" w:sz="4" w:space="0"/>
+              <w:insideV w:val="single" w:sz="4" w:space="0"/>
+            </w:tcBorders>
+            <w:shd w:val="clear" w:color="auto" w:fill="auto"/>
+          </w:tcPr>
+          <w:p>
+            <w:pPr>
+              <w:spacing w:before="0" w:after="200"/>
+              <w:rPr>
+                <w:rFonts w:hint="default" w:ascii="Arial" w:hAnsi="Arial" w:cs="Arial"/>
+              </w:rPr>
+            </w:pPr>
+            <w:r>
+              <w:rPr>
+                <w:rFonts w:hint="default" w:cs="Arial"/>
+              </w:rPr>
+              <w:t>3</w:t>
+            </w:r>
+          </w:p>
+        </w:tc>
+        <w:tc>
+          <w:tcPr>
+            <w:tcW w:w="3183" w:type="dxa"/>
+            <w:tcBorders>
+              <w:left w:val="single" w:color="000001" w:sz="4" w:space="0"/>
+              <w:bottom w:val="single" w:color="000001" w:sz="4" w:space="0"/>
+              <w:right w:val="single" w:color="000001" w:sz="4" w:space="0"/>
+              <w:insideH w:val="single" w:sz="4" w:space="0"/>
+              <w:insideV w:val="single" w:sz="4" w:space="0"/>
+            </w:tcBorders>
+            <w:shd w:val="clear" w:color="auto" w:fill="auto"/>
+            <w:tcMar>
+              <w:left w:w="53" w:type="dxa"/>
+            </w:tcMar>
+          </w:tcPr>
+          <w:p>
+            <w:pPr>
+              <w:spacing w:before="0" w:after="200"/>
+              <w:jc w:val="both"/>
+              <w:rPr>
+                <w:rFonts w:hint="default" w:cs="Arial"/>
+              </w:rPr>
+            </w:pPr>
+            <w:r>
+              <w:rPr>
+                <w:rFonts w:hint="default" w:cs="Arial"/>
+              </w:rPr>
+              <w:t xml:space="preserve">Preencher o formulario </w:t>
+            </w:r>
+            <w:r>
+              <w:rPr>
+                <w:rFonts w:hint="default" w:cs="Arial"/>
+              </w:rPr>
+              <w:t>sem especificar data de termino da campanha</w:t>
+            </w:r>
+          </w:p>
+        </w:tc>
+        <w:tc>
+          <w:tcPr>
+            <w:tcW w:w="3183" w:type="dxa"/>
+            <w:tcBorders>
+              <w:left w:val="single" w:color="000001" w:sz="4" w:space="0"/>
+              <w:bottom w:val="single" w:color="000001" w:sz="4" w:space="0"/>
+              <w:right w:val="single" w:color="000001" w:sz="4" w:space="0"/>
+              <w:insideH w:val="single" w:sz="4" w:space="0"/>
+              <w:insideV w:val="single" w:sz="4" w:space="0"/>
+            </w:tcBorders>
+            <w:shd w:val="clear" w:color="auto" w:fill="auto"/>
+            <w:tcMar>
+              <w:left w:w="53" w:type="dxa"/>
+            </w:tcMar>
+          </w:tcPr>
+          <w:p>
+            <w:pPr>
+              <w:spacing w:before="0" w:after="200"/>
+              <w:jc w:val="both"/>
+              <w:rPr>
+                <w:rFonts w:hint="default" w:cs="Arial"/>
+              </w:rPr>
+            </w:pPr>
+            <w:r>
+              <w:rPr>
+                <w:rFonts w:hint="default" w:cs="Arial"/>
+              </w:rPr>
+              <w:t>Nome=”ONG Natal Feliz”</w:t>
+            </w:r>
+          </w:p>
+          <w:p>
+            <w:pPr>
+              <w:spacing w:before="0" w:after="200"/>
+              <w:jc w:val="both"/>
+              <w:rPr>
+                <w:rFonts w:hint="default" w:cs="Arial"/>
+              </w:rPr>
+            </w:pPr>
+            <w:r>
+              <w:rPr>
+                <w:rFonts w:hint="default" w:cs="Arial"/>
+              </w:rPr>
+              <w:t>Descrição = “Ajudar crianças”</w:t>
+            </w:r>
+          </w:p>
+          <w:p>
+            <w:pPr>
+              <w:spacing w:before="0" w:after="200"/>
+              <w:jc w:val="both"/>
+              <w:rPr>
+                <w:rFonts w:hint="default" w:cs="Arial"/>
+              </w:rPr>
+            </w:pPr>
+            <w:r>
+              <w:rPr>
+                <w:rFonts w:hint="default" w:cs="Arial"/>
+              </w:rPr>
+              <w:t>Pesquisar = “brin”</w:t>
+            </w:r>
+          </w:p>
+        </w:tc>
+        <w:tc>
+          <w:tcPr>
+            <w:tcW w:w="3121" w:type="dxa"/>
+            <w:tcBorders>
+              <w:left w:val="single" w:color="000001" w:sz="4" w:space="0"/>
+              <w:bottom w:val="single" w:color="000001" w:sz="4" w:space="0"/>
+              <w:right w:val="single" w:color="000001" w:sz="4" w:space="0"/>
+              <w:insideH w:val="single" w:sz="4" w:space="0"/>
+              <w:insideV w:val="single" w:sz="4" w:space="0"/>
+            </w:tcBorders>
+            <w:shd w:val="clear" w:color="auto" w:fill="auto"/>
+            <w:tcMar>
+              <w:left w:w="53" w:type="dxa"/>
+            </w:tcMar>
+          </w:tcPr>
+          <w:p>
+            <w:pPr>
+              <w:spacing w:before="0" w:after="200"/>
+              <w:jc w:val="both"/>
+              <w:rPr>
+                <w:rFonts w:hint="default" w:cs="Arial"/>
+              </w:rPr>
+            </w:pPr>
+            <w:r>
+              <w:rPr>
+                <w:rFonts w:hint="default" w:cs="Arial"/>
+              </w:rPr>
+              <w:t>Erro ao clicar em salvar, deve ser informando que data de termino deve ser informada.</w:t>
+            </w:r>
+          </w:p>
+          <w:p>
+            <w:pPr>
+              <w:spacing w:before="0" w:after="200"/>
+              <w:jc w:val="both"/>
+              <w:rPr>
+                <w:rFonts w:hint="default" w:cs="Arial"/>
+              </w:rPr>
+            </w:pPr>
+          </w:p>
+        </w:tc>
+      </w:tr>
+    </w:tbl>
+    <w:p>
+      <w:pPr>
+        <w:rPr>
+          <w:rFonts w:hint="default" w:ascii="Arial" w:hAnsi="Arial" w:cs="Arial"/>
+        </w:rPr>
+      </w:pPr>
+    </w:p>
+    <w:tbl>
+      <w:tblPr>
+        <w:tblStyle w:val="631"/>
+        <w:tblW w:w="9853" w:type="dxa"/>
+        <w:tblInd w:w="-160" w:type="dxa"/>
+        <w:tblBorders>
+          <w:top w:val="single" w:color="000001" w:sz="4" w:space="0"/>
+          <w:left w:val="single" w:color="000001" w:sz="4" w:space="0"/>
+          <w:bottom w:val="single" w:color="000001" w:sz="4" w:space="0"/>
+          <w:right w:val="single" w:color="000001" w:sz="4" w:space="0"/>
+          <w:insideH w:val="single" w:color="000001" w:sz="4" w:space="0"/>
+          <w:insideV w:val="single" w:color="000001" w:sz="4" w:space="0"/>
+        </w:tblBorders>
+        <w:tblLayout w:type="fixed"/>
+        <w:tblCellMar>
+          <w:top w:w="0" w:type="dxa"/>
+          <w:left w:w="58" w:type="dxa"/>
+          <w:bottom w:w="0" w:type="dxa"/>
+          <w:right w:w="108" w:type="dxa"/>
+        </w:tblCellMar>
+      </w:tblPr>
+      <w:tblGrid>
+        <w:gridCol w:w="366"/>
+        <w:gridCol w:w="3183"/>
+        <w:gridCol w:w="3183"/>
+        <w:gridCol w:w="3121"/>
+      </w:tblGrid>
+      <w:tr>
+        <w:tc>
+          <w:tcPr>
+            <w:tcW w:w="9853" w:type="dxa"/>
+            <w:gridSpan w:val="4"/>
+            <w:tcBorders>
+              <w:top w:val="single" w:color="000001" w:sz="4" w:space="0"/>
+              <w:left w:val="single" w:color="000001" w:sz="4" w:space="0"/>
+              <w:bottom w:val="single" w:color="000001" w:sz="4" w:space="0"/>
+              <w:right w:val="single" w:color="000001" w:sz="4" w:space="0"/>
+              <w:insideH w:val="single" w:sz="4" w:space="0"/>
+              <w:insideV w:val="single" w:sz="4" w:space="0"/>
+            </w:tcBorders>
+            <w:shd w:val="clear" w:color="auto" w:fill="000000"/>
+            <w:tcMar>
+              <w:left w:w="58" w:type="dxa"/>
+            </w:tcMar>
+          </w:tcPr>
+          <w:p>
+            <w:pPr>
+              <w:spacing w:before="0" w:after="200"/>
+              <w:jc w:val="center"/>
+              <w:rPr>
+                <w:rFonts w:hint="default" w:ascii="Arial" w:hAnsi="Arial" w:cs="Arial"/>
+              </w:rPr>
+            </w:pPr>
+            <w:r>
+              <w:rPr>
+                <w:rFonts w:hint="default" w:ascii="Arial" w:hAnsi="Arial" w:cs="Arial"/>
+                <w:b/>
+                <w:color w:val="FFFFFF"/>
+                <w:sz w:val="16"/>
+                <w:szCs w:val="16"/>
+              </w:rPr>
+              <w:t>TEM 0</w:t>
+            </w:r>
+            <w:r>
+              <w:rPr>
+                <w:rFonts w:hint="default" w:cs="Arial"/>
+                <w:b/>
+                <w:color w:val="FFFFFF"/>
+                <w:sz w:val="16"/>
+                <w:szCs w:val="16"/>
+              </w:rPr>
+              <w:t>6</w:t>
+            </w:r>
+            <w:r>
+              <w:rPr>
+                <w:rFonts w:hint="default" w:ascii="Arial" w:hAnsi="Arial" w:cs="Arial"/>
+                <w:b/>
+                <w:color w:val="FFFFFF"/>
+                <w:sz w:val="16"/>
+                <w:szCs w:val="16"/>
+              </w:rPr>
+              <w:t xml:space="preserve"> – </w:t>
+            </w:r>
+            <w:r>
+              <w:rPr>
+                <w:rFonts w:hint="default" w:cs="Arial"/>
+                <w:b/>
+                <w:color w:val="FFFFFF"/>
+                <w:sz w:val="16"/>
+                <w:szCs w:val="16"/>
+              </w:rPr>
+              <w:t xml:space="preserve">ADICIONAR CAMPANHA </w:t>
+            </w:r>
+            <w:r>
+              <w:rPr>
+                <w:rFonts w:hint="default" w:cs="Arial"/>
+                <w:b/>
+                <w:color w:val="FFFFFF"/>
+                <w:sz w:val="16"/>
+                <w:szCs w:val="16"/>
+              </w:rPr>
+              <w:t>SEM NOME</w:t>
+            </w:r>
+          </w:p>
+        </w:tc>
+      </w:tr>
+      <w:tr>
+        <w:tc>
+          <w:tcPr>
+            <w:tcW w:w="366" w:type="dxa"/>
+            <w:tcBorders>
+              <w:top w:val="single" w:color="000001" w:sz="4" w:space="0"/>
+              <w:left w:val="single" w:color="000001" w:sz="4" w:space="0"/>
+              <w:bottom w:val="single" w:color="000001" w:sz="4" w:space="0"/>
+              <w:right w:val="single" w:color="000001" w:sz="4" w:space="0"/>
+              <w:insideH w:val="single" w:sz="4" w:space="0"/>
+              <w:insideV w:val="single" w:sz="4" w:space="0"/>
+            </w:tcBorders>
+            <w:shd w:val="clear" w:color="auto" w:fill="BFBFBF"/>
+          </w:tcPr>
+          <w:p>
+            <w:pPr>
+              <w:spacing w:before="0" w:after="200"/>
+              <w:rPr>
+                <w:rFonts w:hint="default" w:ascii="Arial" w:hAnsi="Arial" w:cs="Arial"/>
+              </w:rPr>
+            </w:pPr>
+            <w:r>
+              <w:rPr>
+                <w:rFonts w:hint="default" w:ascii="Arial" w:hAnsi="Arial" w:cs="Arial"/>
+                <w:b/>
+                <w:sz w:val="16"/>
+                <w:szCs w:val="16"/>
+              </w:rPr>
+              <w:t xml:space="preserve"># </w:t>
+            </w:r>
+          </w:p>
+        </w:tc>
+        <w:tc>
+          <w:tcPr>
+            <w:tcW w:w="3183" w:type="dxa"/>
+            <w:tcBorders>
+              <w:top w:val="single" w:color="000001" w:sz="4" w:space="0"/>
+              <w:left w:val="single" w:color="000001" w:sz="4" w:space="0"/>
+              <w:bottom w:val="single" w:color="000001" w:sz="4" w:space="0"/>
+              <w:right w:val="single" w:color="000001" w:sz="4" w:space="0"/>
+              <w:insideH w:val="single" w:sz="4" w:space="0"/>
+              <w:insideV w:val="single" w:sz="4" w:space="0"/>
+            </w:tcBorders>
+            <w:shd w:val="clear" w:color="auto" w:fill="BFBFBF"/>
+            <w:tcMar>
+              <w:left w:w="53" w:type="dxa"/>
+            </w:tcMar>
+          </w:tcPr>
+          <w:p>
+            <w:pPr>
+              <w:spacing w:before="0" w:after="200"/>
+              <w:rPr>
+                <w:rFonts w:hint="default" w:ascii="Arial" w:hAnsi="Arial" w:cs="Arial"/>
+              </w:rPr>
+            </w:pPr>
+            <w:r>
+              <w:rPr>
+                <w:rFonts w:hint="default" w:ascii="Arial" w:hAnsi="Arial" w:cs="Arial"/>
+                <w:b/>
+                <w:sz w:val="16"/>
+                <w:szCs w:val="16"/>
+              </w:rPr>
+              <w:t>DESCRIÇÃO DA SITUAÇÃO</w:t>
+            </w:r>
+          </w:p>
+        </w:tc>
+        <w:tc>
+          <w:tcPr>
+            <w:tcW w:w="3183" w:type="dxa"/>
+            <w:tcBorders>
+              <w:top w:val="single" w:color="000001" w:sz="4" w:space="0"/>
+              <w:left w:val="single" w:color="000001" w:sz="4" w:space="0"/>
+              <w:bottom w:val="single" w:color="000001" w:sz="4" w:space="0"/>
+              <w:right w:val="single" w:color="000001" w:sz="4" w:space="0"/>
+              <w:insideH w:val="single" w:sz="4" w:space="0"/>
+              <w:insideV w:val="single" w:sz="4" w:space="0"/>
+            </w:tcBorders>
+            <w:shd w:val="clear" w:color="auto" w:fill="BFBFBF"/>
+            <w:tcMar>
+              <w:left w:w="53" w:type="dxa"/>
+            </w:tcMar>
+          </w:tcPr>
+          <w:p>
+            <w:pPr>
+              <w:spacing w:before="0" w:after="200"/>
+              <w:rPr>
+                <w:rFonts w:hint="default" w:ascii="Arial" w:hAnsi="Arial" w:cs="Arial"/>
+              </w:rPr>
+            </w:pPr>
+            <w:r>
+              <w:rPr>
+                <w:rFonts w:hint="default" w:ascii="Arial" w:hAnsi="Arial" w:cs="Arial"/>
+                <w:b/>
+                <w:sz w:val="16"/>
+                <w:szCs w:val="16"/>
+              </w:rPr>
+              <w:t>ENTRADAS PARA A SITUAÇÃO</w:t>
+            </w:r>
+          </w:p>
+        </w:tc>
+        <w:tc>
+          <w:tcPr>
+            <w:tcW w:w="3121" w:type="dxa"/>
+            <w:tcBorders>
+              <w:top w:val="single" w:color="000001" w:sz="4" w:space="0"/>
+              <w:left w:val="single" w:color="000001" w:sz="4" w:space="0"/>
+              <w:bottom w:val="single" w:color="000001" w:sz="4" w:space="0"/>
+              <w:right w:val="single" w:color="000001" w:sz="4" w:space="0"/>
+              <w:insideH w:val="single" w:sz="4" w:space="0"/>
+              <w:insideV w:val="single" w:sz="4" w:space="0"/>
+            </w:tcBorders>
+            <w:shd w:val="clear" w:color="auto" w:fill="BFBFBF"/>
+            <w:tcMar>
+              <w:left w:w="53" w:type="dxa"/>
+            </w:tcMar>
+          </w:tcPr>
+          <w:p>
+            <w:pPr>
+              <w:spacing w:before="0" w:after="200"/>
+              <w:rPr>
+                <w:rFonts w:hint="default" w:ascii="Arial" w:hAnsi="Arial" w:cs="Arial"/>
+              </w:rPr>
+            </w:pPr>
+            <w:r>
+              <w:rPr>
+                <w:rFonts w:hint="default" w:ascii="Arial" w:hAnsi="Arial" w:cs="Arial"/>
+                <w:b/>
+                <w:sz w:val="16"/>
+                <w:szCs w:val="16"/>
+              </w:rPr>
+              <w:t>RESULTADO</w:t>
+            </w:r>
+          </w:p>
+        </w:tc>
+      </w:tr>
+      <w:tr>
+        <w:trPr>
+          <w:trHeight w:val="480" w:hRule="atLeast"/>
+        </w:trPr>
+        <w:tc>
+          <w:tcPr>
+            <w:tcW w:w="366" w:type="dxa"/>
+            <w:tcBorders>
+              <w:left w:val="single" w:color="000001" w:sz="4" w:space="0"/>
+              <w:right w:val="single" w:color="000001" w:sz="4" w:space="0"/>
+              <w:insideH w:val="single" w:sz="4" w:space="0"/>
+              <w:insideV w:val="single" w:sz="4" w:space="0"/>
+            </w:tcBorders>
+            <w:shd w:val="clear" w:color="auto" w:fill="auto"/>
+          </w:tcPr>
+          <w:p>
+            <w:pPr>
+              <w:spacing w:before="0" w:after="200"/>
+              <w:rPr>
+                <w:rFonts w:hint="default" w:ascii="Arial" w:hAnsi="Arial" w:cs="Arial"/>
+              </w:rPr>
+            </w:pPr>
+            <w:r>
+              <w:rPr>
+                <w:rFonts w:hint="default" w:ascii="Arial" w:hAnsi="Arial" w:cs="Arial"/>
+              </w:rPr>
+              <w:t>2</w:t>
+            </w:r>
+          </w:p>
+        </w:tc>
+        <w:tc>
+          <w:tcPr>
+            <w:tcW w:w="3183" w:type="dxa"/>
+            <w:tcBorders>
+              <w:left w:val="single" w:color="000001" w:sz="4" w:space="0"/>
+              <w:right w:val="single" w:color="000001" w:sz="4" w:space="0"/>
+              <w:insideH w:val="single" w:sz="4" w:space="0"/>
+              <w:insideV w:val="single" w:sz="4" w:space="0"/>
+            </w:tcBorders>
+            <w:shd w:val="clear" w:color="auto" w:fill="auto"/>
+            <w:tcMar>
+              <w:left w:w="53" w:type="dxa"/>
+            </w:tcMar>
+          </w:tcPr>
+          <w:p>
+            <w:pPr>
+              <w:spacing w:before="0" w:after="200"/>
+              <w:jc w:val="both"/>
+              <w:rPr>
+                <w:rFonts w:hint="default" w:ascii="Arial" w:hAnsi="Arial" w:cs="Arial"/>
+              </w:rPr>
+            </w:pPr>
+            <w:r>
+              <w:rPr>
+                <w:rFonts w:hint="default" w:cs="Arial"/>
+              </w:rPr>
+              <w:t>Executa TEM 01 [2]</w:t>
+            </w:r>
+          </w:p>
+        </w:tc>
+        <w:tc>
+          <w:tcPr>
+            <w:tcW w:w="3183" w:type="dxa"/>
+            <w:tcBorders>
+              <w:left w:val="single" w:color="000001" w:sz="4" w:space="0"/>
+              <w:right w:val="single" w:color="000001" w:sz="4" w:space="0"/>
+              <w:insideH w:val="single" w:sz="4" w:space="0"/>
+              <w:insideV w:val="single" w:sz="4" w:space="0"/>
+            </w:tcBorders>
+            <w:shd w:val="clear" w:color="auto" w:fill="auto"/>
+            <w:tcMar>
+              <w:left w:w="53" w:type="dxa"/>
+            </w:tcMar>
+          </w:tcPr>
+          <w:p>
+            <w:pPr>
+              <w:spacing w:before="0" w:after="200"/>
+              <w:jc w:val="both"/>
+              <w:rPr>
+                <w:rFonts w:hint="default" w:ascii="Arial" w:hAnsi="Arial" w:cs="Arial"/>
+              </w:rPr>
+            </w:pPr>
+            <w:r>
+              <w:rPr>
+                <w:rFonts w:hint="default" w:cs="Arial"/>
+              </w:rPr>
+              <w:t>-</w:t>
+            </w:r>
+          </w:p>
+        </w:tc>
+        <w:tc>
+          <w:tcPr>
+            <w:tcW w:w="3121" w:type="dxa"/>
+            <w:tcBorders>
+              <w:left w:val="single" w:color="000001" w:sz="4" w:space="0"/>
+              <w:right w:val="single" w:color="000001" w:sz="4" w:space="0"/>
+              <w:insideH w:val="single" w:sz="4" w:space="0"/>
+              <w:insideV w:val="single" w:sz="4" w:space="0"/>
+            </w:tcBorders>
+            <w:shd w:val="clear" w:color="auto" w:fill="auto"/>
+            <w:tcMar>
+              <w:left w:w="53" w:type="dxa"/>
+            </w:tcMar>
+          </w:tcPr>
+          <w:p>
+            <w:pPr>
+              <w:spacing w:before="0" w:after="200"/>
+              <w:jc w:val="both"/>
+              <w:rPr>
+                <w:rFonts w:hint="default" w:ascii="Arial" w:hAnsi="Arial" w:cs="Arial"/>
+              </w:rPr>
+            </w:pPr>
+            <w:r>
+              <w:rPr>
+                <w:rFonts w:hint="default" w:cs="Arial"/>
+              </w:rPr>
+              <w:t>-</w:t>
+            </w:r>
+          </w:p>
+        </w:tc>
+      </w:tr>
+      <w:tr>
+        <w:trPr>
+          <w:trHeight w:val="480" w:hRule="atLeast"/>
+        </w:trPr>
+        <w:tc>
+          <w:tcPr>
+            <w:tcW w:w="366" w:type="dxa"/>
+            <w:tcBorders>
+              <w:left w:val="single" w:color="000001" w:sz="4" w:space="0"/>
+              <w:bottom w:val="single" w:color="000001" w:sz="4" w:space="0"/>
+              <w:right w:val="single" w:color="000001" w:sz="4" w:space="0"/>
+              <w:insideH w:val="single" w:sz="4" w:space="0"/>
+              <w:insideV w:val="single" w:sz="4" w:space="0"/>
+            </w:tcBorders>
+            <w:shd w:val="clear" w:color="auto" w:fill="auto"/>
+          </w:tcPr>
+          <w:p>
+            <w:pPr>
+              <w:spacing w:before="0" w:after="200"/>
+              <w:rPr>
+                <w:rFonts w:hint="default" w:ascii="Arial" w:hAnsi="Arial" w:cs="Arial"/>
+              </w:rPr>
+            </w:pPr>
+            <w:r>
+              <w:rPr>
+                <w:rFonts w:hint="default" w:cs="Arial"/>
+              </w:rPr>
+              <w:t>3</w:t>
+            </w:r>
+          </w:p>
+        </w:tc>
+        <w:tc>
+          <w:tcPr>
+            <w:tcW w:w="3183" w:type="dxa"/>
+            <w:tcBorders>
+              <w:left w:val="single" w:color="000001" w:sz="4" w:space="0"/>
+              <w:bottom w:val="single" w:color="000001" w:sz="4" w:space="0"/>
+              <w:right w:val="single" w:color="000001" w:sz="4" w:space="0"/>
+              <w:insideH w:val="single" w:sz="4" w:space="0"/>
+              <w:insideV w:val="single" w:sz="4" w:space="0"/>
+            </w:tcBorders>
+            <w:shd w:val="clear" w:color="auto" w:fill="auto"/>
+            <w:tcMar>
+              <w:left w:w="53" w:type="dxa"/>
+            </w:tcMar>
+          </w:tcPr>
+          <w:p>
+            <w:pPr>
+              <w:spacing w:before="0" w:after="200"/>
+              <w:jc w:val="both"/>
+              <w:rPr>
+                <w:rFonts w:hint="default" w:cs="Arial"/>
+              </w:rPr>
+            </w:pPr>
+            <w:r>
+              <w:rPr>
+                <w:rFonts w:hint="default" w:cs="Arial"/>
+              </w:rPr>
+              <w:t xml:space="preserve">Preencher o formulario sem especificar </w:t>
+            </w:r>
+            <w:r>
+              <w:rPr>
+                <w:rFonts w:hint="default" w:cs="Arial"/>
+              </w:rPr>
+              <w:t>nome da campanha</w:t>
+            </w:r>
+          </w:p>
+        </w:tc>
+        <w:tc>
+          <w:tcPr>
+            <w:tcW w:w="3183" w:type="dxa"/>
+            <w:tcBorders>
+              <w:left w:val="single" w:color="000001" w:sz="4" w:space="0"/>
+              <w:bottom w:val="single" w:color="000001" w:sz="4" w:space="0"/>
+              <w:right w:val="single" w:color="000001" w:sz="4" w:space="0"/>
+              <w:insideH w:val="single" w:sz="4" w:space="0"/>
+              <w:insideV w:val="single" w:sz="4" w:space="0"/>
+            </w:tcBorders>
+            <w:shd w:val="clear" w:color="auto" w:fill="auto"/>
+            <w:tcMar>
+              <w:left w:w="53" w:type="dxa"/>
+            </w:tcMar>
+          </w:tcPr>
+          <w:p>
+            <w:pPr>
+              <w:spacing w:before="0" w:after="200"/>
+              <w:jc w:val="both"/>
+              <w:rPr>
+                <w:rFonts w:hint="default" w:cs="Arial"/>
+              </w:rPr>
+            </w:pPr>
+            <w:r>
+              <w:rPr>
+                <w:rFonts w:hint="default" w:cs="Arial"/>
+              </w:rPr>
+              <w:t>Descrição = “Ajudar crianças”</w:t>
+            </w:r>
+          </w:p>
+          <w:p>
+            <w:pPr>
+              <w:spacing w:before="0" w:after="200"/>
+              <w:jc w:val="both"/>
+              <w:rPr>
+                <w:rFonts w:hint="default" w:cs="Arial"/>
+              </w:rPr>
+            </w:pPr>
+            <w:r>
+              <w:rPr>
+                <w:rFonts w:hint="default" w:cs="Arial"/>
+              </w:rPr>
+              <w:t>Término= “20/12/2017”</w:t>
+            </w:r>
+          </w:p>
+          <w:p>
+            <w:pPr>
+              <w:spacing w:before="0" w:after="200"/>
+              <w:jc w:val="both"/>
+              <w:rPr>
+                <w:rFonts w:hint="default" w:cs="Arial"/>
+              </w:rPr>
+            </w:pPr>
+            <w:r>
+              <w:rPr>
+                <w:rFonts w:hint="default" w:cs="Arial"/>
+              </w:rPr>
+              <w:t>Pesquisar = “brin”</w:t>
+            </w:r>
+          </w:p>
+        </w:tc>
+        <w:tc>
+          <w:tcPr>
+            <w:tcW w:w="3121" w:type="dxa"/>
+            <w:tcBorders>
+              <w:left w:val="single" w:color="000001" w:sz="4" w:space="0"/>
+              <w:bottom w:val="single" w:color="000001" w:sz="4" w:space="0"/>
+              <w:right w:val="single" w:color="000001" w:sz="4" w:space="0"/>
+              <w:insideH w:val="single" w:sz="4" w:space="0"/>
+              <w:insideV w:val="single" w:sz="4" w:space="0"/>
+            </w:tcBorders>
+            <w:shd w:val="clear" w:color="auto" w:fill="auto"/>
+            <w:tcMar>
+              <w:left w:w="53" w:type="dxa"/>
+            </w:tcMar>
+          </w:tcPr>
+          <w:p>
+            <w:pPr>
+              <w:spacing w:before="0" w:after="200"/>
+              <w:jc w:val="both"/>
+              <w:rPr>
+                <w:rFonts w:hint="default" w:cs="Arial"/>
+              </w:rPr>
+            </w:pPr>
+            <w:r>
+              <w:rPr>
+                <w:rFonts w:hint="default" w:cs="Arial"/>
+              </w:rPr>
+              <w:t xml:space="preserve">Erro ao clicar em salvar, deve ser informando que </w:t>
+            </w:r>
+            <w:r>
+              <w:rPr>
+                <w:rFonts w:hint="default" w:cs="Arial"/>
+              </w:rPr>
+              <w:t xml:space="preserve">nome da campanha </w:t>
+            </w:r>
+            <w:r>
+              <w:rPr>
+                <w:rFonts w:hint="default" w:cs="Arial"/>
+              </w:rPr>
+              <w:t>deve ser informad</w:t>
+            </w:r>
+            <w:r>
+              <w:rPr>
+                <w:rFonts w:hint="default" w:cs="Arial"/>
+              </w:rPr>
+              <w:t>o</w:t>
+            </w:r>
+            <w:r>
+              <w:rPr>
+                <w:rFonts w:hint="default" w:cs="Arial"/>
+              </w:rPr>
+              <w:t>.</w:t>
+            </w:r>
+          </w:p>
+          <w:p>
+            <w:pPr>
+              <w:spacing w:before="0" w:after="200"/>
+              <w:jc w:val="both"/>
+              <w:rPr>
+                <w:rFonts w:hint="default" w:cs="Arial"/>
+              </w:rPr>
+            </w:pPr>
+          </w:p>
+        </w:tc>
+      </w:tr>
+    </w:tbl>
+    <w:p>
+      <w:pPr>
+        <w:rPr>
+          <w:rFonts w:hint="default" w:ascii="Arial" w:hAnsi="Arial" w:cs="Arial"/>
+        </w:rPr>
+      </w:pPr>
+    </w:p>
+    <w:tbl>
+      <w:tblPr>
+        <w:tblStyle w:val="631"/>
+        <w:tblW w:w="9853" w:type="dxa"/>
+        <w:tblInd w:w="-160" w:type="dxa"/>
+        <w:tblBorders>
+          <w:top w:val="single" w:color="000001" w:sz="4" w:space="0"/>
+          <w:left w:val="single" w:color="000001" w:sz="4" w:space="0"/>
+          <w:bottom w:val="single" w:color="000001" w:sz="4" w:space="0"/>
+          <w:right w:val="single" w:color="000001" w:sz="4" w:space="0"/>
+          <w:insideH w:val="single" w:color="000001" w:sz="4" w:space="0"/>
+          <w:insideV w:val="single" w:color="000001" w:sz="4" w:space="0"/>
+        </w:tblBorders>
+        <w:tblLayout w:type="fixed"/>
+        <w:tblCellMar>
+          <w:top w:w="0" w:type="dxa"/>
+          <w:left w:w="58" w:type="dxa"/>
+          <w:bottom w:w="0" w:type="dxa"/>
+          <w:right w:w="108" w:type="dxa"/>
+        </w:tblCellMar>
+      </w:tblPr>
+      <w:tblGrid>
+        <w:gridCol w:w="366"/>
+        <w:gridCol w:w="3183"/>
+        <w:gridCol w:w="3183"/>
+        <w:gridCol w:w="3121"/>
+      </w:tblGrid>
+      <w:tr>
+        <w:tc>
+          <w:tcPr>
+            <w:tcW w:w="9853" w:type="dxa"/>
+            <w:gridSpan w:val="4"/>
+            <w:tcBorders>
+              <w:top w:val="single" w:color="000001" w:sz="4" w:space="0"/>
+              <w:left w:val="single" w:color="000001" w:sz="4" w:space="0"/>
+              <w:bottom w:val="single" w:color="000001" w:sz="4" w:space="0"/>
+              <w:right w:val="single" w:color="000001" w:sz="4" w:space="0"/>
+              <w:insideH w:val="single" w:sz="4" w:space="0"/>
+              <w:insideV w:val="single" w:sz="4" w:space="0"/>
+            </w:tcBorders>
+            <w:shd w:val="clear" w:color="auto" w:fill="000000"/>
+            <w:tcMar>
+              <w:left w:w="58" w:type="dxa"/>
+            </w:tcMar>
+          </w:tcPr>
+          <w:p>
+            <w:pPr>
+              <w:spacing w:before="0" w:after="200"/>
+              <w:jc w:val="center"/>
+              <w:rPr>
+                <w:rFonts w:hint="default" w:ascii="Arial" w:hAnsi="Arial" w:cs="Arial"/>
+              </w:rPr>
+            </w:pPr>
+            <w:r>
+              <w:rPr>
+                <w:rFonts w:hint="default" w:ascii="Arial" w:hAnsi="Arial" w:cs="Arial"/>
+                <w:b/>
+                <w:color w:val="FFFFFF"/>
+                <w:sz w:val="16"/>
+                <w:szCs w:val="16"/>
+              </w:rPr>
+              <w:t>TEM 0</w:t>
+            </w:r>
+            <w:r>
+              <w:rPr>
+                <w:rFonts w:hint="default" w:cs="Arial"/>
+                <w:b/>
+                <w:color w:val="FFFFFF"/>
+                <w:sz w:val="16"/>
+                <w:szCs w:val="16"/>
+              </w:rPr>
+              <w:t>7</w:t>
+            </w:r>
+            <w:r>
+              <w:rPr>
+                <w:rFonts w:hint="default" w:ascii="Arial" w:hAnsi="Arial" w:cs="Arial"/>
+                <w:b/>
+                <w:color w:val="FFFFFF"/>
+                <w:sz w:val="16"/>
+                <w:szCs w:val="16"/>
+              </w:rPr>
+              <w:t xml:space="preserve"> – </w:t>
+            </w:r>
+            <w:r>
+              <w:rPr>
+                <w:rFonts w:hint="default" w:cs="Arial"/>
+                <w:b/>
+                <w:color w:val="FFFFFF"/>
+                <w:sz w:val="16"/>
+                <w:szCs w:val="16"/>
+              </w:rPr>
+              <w:t xml:space="preserve">ADICIONAR CAMPANHA SEM </w:t>
+            </w:r>
+            <w:r>
+              <w:rPr>
+                <w:rFonts w:hint="default" w:cs="Arial"/>
+                <w:b/>
+                <w:color w:val="FFFFFF"/>
+                <w:sz w:val="16"/>
+                <w:szCs w:val="16"/>
+              </w:rPr>
+              <w:t>DESCRICAO</w:t>
+            </w:r>
+          </w:p>
+        </w:tc>
+      </w:tr>
+      <w:tr>
+        <w:tc>
+          <w:tcPr>
+            <w:tcW w:w="366" w:type="dxa"/>
+            <w:tcBorders>
+              <w:top w:val="single" w:color="000001" w:sz="4" w:space="0"/>
+              <w:left w:val="single" w:color="000001" w:sz="4" w:space="0"/>
+              <w:bottom w:val="single" w:color="000001" w:sz="4" w:space="0"/>
+              <w:right w:val="single" w:color="000001" w:sz="4" w:space="0"/>
+              <w:insideH w:val="single" w:sz="4" w:space="0"/>
+              <w:insideV w:val="single" w:sz="4" w:space="0"/>
+            </w:tcBorders>
+            <w:shd w:val="clear" w:color="auto" w:fill="BFBFBF"/>
+          </w:tcPr>
+          <w:p>
+            <w:pPr>
+              <w:spacing w:before="0" w:after="200"/>
+              <w:rPr>
+                <w:rFonts w:hint="default" w:ascii="Arial" w:hAnsi="Arial" w:cs="Arial"/>
+              </w:rPr>
+            </w:pPr>
+            <w:r>
+              <w:rPr>
+                <w:rFonts w:hint="default" w:ascii="Arial" w:hAnsi="Arial" w:cs="Arial"/>
+                <w:b/>
+                <w:sz w:val="16"/>
+                <w:szCs w:val="16"/>
+              </w:rPr>
+              <w:t xml:space="preserve"># </w:t>
+            </w:r>
+          </w:p>
+        </w:tc>
+        <w:tc>
+          <w:tcPr>
+            <w:tcW w:w="3183" w:type="dxa"/>
+            <w:tcBorders>
+              <w:top w:val="single" w:color="000001" w:sz="4" w:space="0"/>
+              <w:left w:val="single" w:color="000001" w:sz="4" w:space="0"/>
+              <w:bottom w:val="single" w:color="000001" w:sz="4" w:space="0"/>
+              <w:right w:val="single" w:color="000001" w:sz="4" w:space="0"/>
+              <w:insideH w:val="single" w:sz="4" w:space="0"/>
+              <w:insideV w:val="single" w:sz="4" w:space="0"/>
+            </w:tcBorders>
+            <w:shd w:val="clear" w:color="auto" w:fill="BFBFBF"/>
+            <w:tcMar>
+              <w:left w:w="53" w:type="dxa"/>
+            </w:tcMar>
+          </w:tcPr>
+          <w:p>
+            <w:pPr>
+              <w:spacing w:before="0" w:after="200"/>
+              <w:rPr>
+                <w:rFonts w:hint="default" w:ascii="Arial" w:hAnsi="Arial" w:cs="Arial"/>
+              </w:rPr>
+            </w:pPr>
+            <w:r>
+              <w:rPr>
+                <w:rFonts w:hint="default" w:ascii="Arial" w:hAnsi="Arial" w:cs="Arial"/>
+                <w:b/>
+                <w:sz w:val="16"/>
+                <w:szCs w:val="16"/>
+              </w:rPr>
+              <w:t>DESCRIÇÃO DA SITUAÇÃO</w:t>
+            </w:r>
+          </w:p>
+        </w:tc>
+        <w:tc>
+          <w:tcPr>
+            <w:tcW w:w="3183" w:type="dxa"/>
+            <w:tcBorders>
+              <w:top w:val="single" w:color="000001" w:sz="4" w:space="0"/>
+              <w:left w:val="single" w:color="000001" w:sz="4" w:space="0"/>
+              <w:bottom w:val="single" w:color="000001" w:sz="4" w:space="0"/>
+              <w:right w:val="single" w:color="000001" w:sz="4" w:space="0"/>
+              <w:insideH w:val="single" w:sz="4" w:space="0"/>
+              <w:insideV w:val="single" w:sz="4" w:space="0"/>
+            </w:tcBorders>
+            <w:shd w:val="clear" w:color="auto" w:fill="BFBFBF"/>
+            <w:tcMar>
+              <w:left w:w="53" w:type="dxa"/>
+            </w:tcMar>
+          </w:tcPr>
+          <w:p>
+            <w:pPr>
+              <w:spacing w:before="0" w:after="200"/>
+              <w:rPr>
+                <w:rFonts w:hint="default" w:ascii="Arial" w:hAnsi="Arial" w:cs="Arial"/>
+              </w:rPr>
+            </w:pPr>
+            <w:r>
+              <w:rPr>
+                <w:rFonts w:hint="default" w:ascii="Arial" w:hAnsi="Arial" w:cs="Arial"/>
+                <w:b/>
+                <w:sz w:val="16"/>
+                <w:szCs w:val="16"/>
+              </w:rPr>
+              <w:t>ENTRADAS PARA A SITUAÇÃO</w:t>
+            </w:r>
+          </w:p>
+        </w:tc>
+        <w:tc>
+          <w:tcPr>
+            <w:tcW w:w="3121" w:type="dxa"/>
+            <w:tcBorders>
+              <w:top w:val="single" w:color="000001" w:sz="4" w:space="0"/>
+              <w:left w:val="single" w:color="000001" w:sz="4" w:space="0"/>
+              <w:bottom w:val="single" w:color="000001" w:sz="4" w:space="0"/>
+              <w:right w:val="single" w:color="000001" w:sz="4" w:space="0"/>
+              <w:insideH w:val="single" w:sz="4" w:space="0"/>
+              <w:insideV w:val="single" w:sz="4" w:space="0"/>
+            </w:tcBorders>
+            <w:shd w:val="clear" w:color="auto" w:fill="BFBFBF"/>
+            <w:tcMar>
+              <w:left w:w="53" w:type="dxa"/>
+            </w:tcMar>
+          </w:tcPr>
+          <w:p>
+            <w:pPr>
+              <w:spacing w:before="0" w:after="200"/>
+              <w:rPr>
+                <w:rFonts w:hint="default" w:ascii="Arial" w:hAnsi="Arial" w:cs="Arial"/>
+              </w:rPr>
+            </w:pPr>
+            <w:r>
+              <w:rPr>
+                <w:rFonts w:hint="default" w:ascii="Arial" w:hAnsi="Arial" w:cs="Arial"/>
+                <w:b/>
+                <w:sz w:val="16"/>
+                <w:szCs w:val="16"/>
+              </w:rPr>
+              <w:t>RESULTADO</w:t>
+            </w:r>
+          </w:p>
+        </w:tc>
+      </w:tr>
+      <w:tr>
+        <w:trPr>
+          <w:trHeight w:val="480" w:hRule="atLeast"/>
+        </w:trPr>
+        <w:tc>
+          <w:tcPr>
+            <w:tcW w:w="366" w:type="dxa"/>
+            <w:tcBorders>
+              <w:left w:val="single" w:color="000001" w:sz="4" w:space="0"/>
+              <w:right w:val="single" w:color="000001" w:sz="4" w:space="0"/>
+              <w:insideH w:val="single" w:sz="4" w:space="0"/>
+              <w:insideV w:val="single" w:sz="4" w:space="0"/>
+            </w:tcBorders>
+            <w:shd w:val="clear" w:color="auto" w:fill="auto"/>
+          </w:tcPr>
+          <w:p>
+            <w:pPr>
+              <w:spacing w:before="0" w:after="200"/>
+              <w:rPr>
+                <w:rFonts w:hint="default" w:ascii="Arial" w:hAnsi="Arial" w:cs="Arial"/>
+              </w:rPr>
+            </w:pPr>
+            <w:r>
+              <w:rPr>
+                <w:rFonts w:hint="default" w:ascii="Arial" w:hAnsi="Arial" w:cs="Arial"/>
+              </w:rPr>
+              <w:t>2</w:t>
+            </w:r>
+          </w:p>
+        </w:tc>
+        <w:tc>
+          <w:tcPr>
+            <w:tcW w:w="3183" w:type="dxa"/>
+            <w:tcBorders>
+              <w:left w:val="single" w:color="000001" w:sz="4" w:space="0"/>
+              <w:right w:val="single" w:color="000001" w:sz="4" w:space="0"/>
+              <w:insideH w:val="single" w:sz="4" w:space="0"/>
+              <w:insideV w:val="single" w:sz="4" w:space="0"/>
+            </w:tcBorders>
+            <w:shd w:val="clear" w:color="auto" w:fill="auto"/>
+            <w:tcMar>
+              <w:left w:w="53" w:type="dxa"/>
+            </w:tcMar>
+          </w:tcPr>
+          <w:p>
+            <w:pPr>
+              <w:spacing w:before="0" w:after="200"/>
+              <w:jc w:val="both"/>
+              <w:rPr>
+                <w:rFonts w:hint="default" w:ascii="Arial" w:hAnsi="Arial" w:cs="Arial"/>
+              </w:rPr>
+            </w:pPr>
+            <w:r>
+              <w:rPr>
+                <w:rFonts w:hint="default" w:cs="Arial"/>
+              </w:rPr>
+              <w:t>Executa TEM 01 [2]</w:t>
+            </w:r>
+          </w:p>
+        </w:tc>
+        <w:tc>
+          <w:tcPr>
+            <w:tcW w:w="3183" w:type="dxa"/>
+            <w:tcBorders>
+              <w:left w:val="single" w:color="000001" w:sz="4" w:space="0"/>
+              <w:right w:val="single" w:color="000001" w:sz="4" w:space="0"/>
+              <w:insideH w:val="single" w:sz="4" w:space="0"/>
+              <w:insideV w:val="single" w:sz="4" w:space="0"/>
+            </w:tcBorders>
+            <w:shd w:val="clear" w:color="auto" w:fill="auto"/>
+            <w:tcMar>
+              <w:left w:w="53" w:type="dxa"/>
+            </w:tcMar>
+          </w:tcPr>
+          <w:p>
+            <w:pPr>
+              <w:spacing w:before="0" w:after="200"/>
+              <w:jc w:val="both"/>
+              <w:rPr>
+                <w:rFonts w:hint="default" w:ascii="Arial" w:hAnsi="Arial" w:cs="Arial"/>
+              </w:rPr>
+            </w:pPr>
+            <w:r>
+              <w:rPr>
+                <w:rFonts w:hint="default" w:cs="Arial"/>
+              </w:rPr>
+              <w:t>-</w:t>
+            </w:r>
+          </w:p>
+        </w:tc>
+        <w:tc>
+          <w:tcPr>
+            <w:tcW w:w="3121" w:type="dxa"/>
+            <w:tcBorders>
+              <w:left w:val="single" w:color="000001" w:sz="4" w:space="0"/>
+              <w:right w:val="single" w:color="000001" w:sz="4" w:space="0"/>
+              <w:insideH w:val="single" w:sz="4" w:space="0"/>
+              <w:insideV w:val="single" w:sz="4" w:space="0"/>
+            </w:tcBorders>
+            <w:shd w:val="clear" w:color="auto" w:fill="auto"/>
+            <w:tcMar>
+              <w:left w:w="53" w:type="dxa"/>
+            </w:tcMar>
+          </w:tcPr>
+          <w:p>
+            <w:pPr>
+              <w:spacing w:before="0" w:after="200"/>
+              <w:jc w:val="both"/>
+              <w:rPr>
+                <w:rFonts w:hint="default" w:ascii="Arial" w:hAnsi="Arial" w:cs="Arial"/>
+              </w:rPr>
+            </w:pPr>
+            <w:r>
+              <w:rPr>
+                <w:rFonts w:hint="default" w:cs="Arial"/>
+              </w:rPr>
+              <w:t>-</w:t>
+            </w:r>
+          </w:p>
+        </w:tc>
+      </w:tr>
+      <w:tr>
+        <w:trPr>
+          <w:trHeight w:val="480" w:hRule="atLeast"/>
+        </w:trPr>
+        <w:tc>
+          <w:tcPr>
+            <w:tcW w:w="366" w:type="dxa"/>
+            <w:tcBorders>
+              <w:left w:val="single" w:color="000001" w:sz="4" w:space="0"/>
+              <w:bottom w:val="single" w:color="000001" w:sz="4" w:space="0"/>
+              <w:right w:val="single" w:color="000001" w:sz="4" w:space="0"/>
+              <w:insideH w:val="single" w:sz="4" w:space="0"/>
+              <w:insideV w:val="single" w:sz="4" w:space="0"/>
+            </w:tcBorders>
+            <w:shd w:val="clear" w:color="auto" w:fill="auto"/>
+          </w:tcPr>
+          <w:p>
+            <w:pPr>
+              <w:spacing w:before="0" w:after="200"/>
+              <w:rPr>
+                <w:rFonts w:hint="default" w:ascii="Arial" w:hAnsi="Arial" w:cs="Arial"/>
+              </w:rPr>
+            </w:pPr>
+            <w:r>
+              <w:rPr>
+                <w:rFonts w:hint="default" w:cs="Arial"/>
+              </w:rPr>
+              <w:t>3</w:t>
+            </w:r>
+          </w:p>
+        </w:tc>
+        <w:tc>
+          <w:tcPr>
+            <w:tcW w:w="3183" w:type="dxa"/>
+            <w:tcBorders>
+              <w:left w:val="single" w:color="000001" w:sz="4" w:space="0"/>
+              <w:bottom w:val="single" w:color="000001" w:sz="4" w:space="0"/>
+              <w:right w:val="single" w:color="000001" w:sz="4" w:space="0"/>
+              <w:insideH w:val="single" w:sz="4" w:space="0"/>
+              <w:insideV w:val="single" w:sz="4" w:space="0"/>
+            </w:tcBorders>
+            <w:shd w:val="clear" w:color="auto" w:fill="auto"/>
+            <w:tcMar>
+              <w:left w:w="53" w:type="dxa"/>
+            </w:tcMar>
+          </w:tcPr>
+          <w:p>
+            <w:pPr>
+              <w:spacing w:before="0" w:after="200"/>
+              <w:jc w:val="both"/>
+              <w:rPr>
+                <w:rFonts w:hint="default" w:cs="Arial"/>
+              </w:rPr>
+            </w:pPr>
+            <w:r>
+              <w:rPr>
+                <w:rFonts w:hint="default" w:cs="Arial"/>
+              </w:rPr>
+              <w:t xml:space="preserve">Preencher o formulario sem especificar </w:t>
+            </w:r>
+            <w:r>
+              <w:rPr>
+                <w:rFonts w:hint="default" w:cs="Arial"/>
+              </w:rPr>
+              <w:t xml:space="preserve">descrição </w:t>
+            </w:r>
+            <w:r>
+              <w:rPr>
+                <w:rFonts w:hint="default" w:cs="Arial"/>
+              </w:rPr>
+              <w:t>da campanha</w:t>
+            </w:r>
+          </w:p>
+        </w:tc>
+        <w:tc>
+          <w:tcPr>
+            <w:tcW w:w="3183" w:type="dxa"/>
+            <w:tcBorders>
+              <w:left w:val="single" w:color="000001" w:sz="4" w:space="0"/>
+              <w:bottom w:val="single" w:color="000001" w:sz="4" w:space="0"/>
+              <w:right w:val="single" w:color="000001" w:sz="4" w:space="0"/>
+              <w:insideH w:val="single" w:sz="4" w:space="0"/>
+              <w:insideV w:val="single" w:sz="4" w:space="0"/>
+            </w:tcBorders>
+            <w:shd w:val="clear" w:color="auto" w:fill="auto"/>
+            <w:tcMar>
+              <w:left w:w="53" w:type="dxa"/>
+            </w:tcMar>
+          </w:tcPr>
+          <w:p>
+            <w:pPr>
+              <w:spacing w:before="0" w:after="200"/>
+              <w:jc w:val="both"/>
+              <w:rPr>
+                <w:rFonts w:hint="default" w:cs="Arial"/>
+              </w:rPr>
+            </w:pPr>
+            <w:r>
+              <w:rPr>
+                <w:rFonts w:hint="default" w:cs="Arial"/>
+              </w:rPr>
+              <w:t>Nome=”ONG Natal Feliz”</w:t>
+            </w:r>
+          </w:p>
+          <w:p>
+            <w:pPr>
+              <w:spacing w:before="0" w:after="200"/>
+              <w:jc w:val="both"/>
+              <w:rPr>
+                <w:rFonts w:hint="default" w:cs="Arial"/>
+              </w:rPr>
+            </w:pPr>
+            <w:r>
+              <w:rPr>
+                <w:rFonts w:hint="default" w:cs="Arial"/>
+              </w:rPr>
+              <w:t>Término= “20/12/2017”</w:t>
+            </w:r>
+          </w:p>
+          <w:p>
+            <w:pPr>
+              <w:spacing w:before="0" w:after="200"/>
+              <w:jc w:val="both"/>
+              <w:rPr>
+                <w:rFonts w:hint="default" w:cs="Arial"/>
+              </w:rPr>
+            </w:pPr>
+            <w:r>
+              <w:rPr>
+                <w:rFonts w:hint="default" w:cs="Arial"/>
+              </w:rPr>
+              <w:t>Pesquisar = “brin”</w:t>
+            </w:r>
+          </w:p>
+        </w:tc>
+        <w:tc>
+          <w:tcPr>
+            <w:tcW w:w="3121" w:type="dxa"/>
+            <w:tcBorders>
+              <w:left w:val="single" w:color="000001" w:sz="4" w:space="0"/>
+              <w:bottom w:val="single" w:color="000001" w:sz="4" w:space="0"/>
+              <w:right w:val="single" w:color="000001" w:sz="4" w:space="0"/>
+              <w:insideH w:val="single" w:sz="4" w:space="0"/>
+              <w:insideV w:val="single" w:sz="4" w:space="0"/>
+            </w:tcBorders>
+            <w:shd w:val="clear" w:color="auto" w:fill="auto"/>
+            <w:tcMar>
+              <w:left w:w="53" w:type="dxa"/>
+            </w:tcMar>
+          </w:tcPr>
+          <w:p>
+            <w:pPr>
+              <w:spacing w:before="0" w:after="200"/>
+              <w:jc w:val="both"/>
+              <w:rPr>
+                <w:rFonts w:hint="default" w:cs="Arial"/>
+              </w:rPr>
+            </w:pPr>
+            <w:r>
+              <w:rPr>
+                <w:rFonts w:hint="default" w:cs="Arial"/>
+              </w:rPr>
+              <w:t xml:space="preserve">Erro ao clicar em salvar, deve ser informando que </w:t>
+            </w:r>
+            <w:r>
+              <w:rPr>
+                <w:rFonts w:hint="default" w:cs="Arial"/>
+              </w:rPr>
+              <w:t xml:space="preserve">descrição </w:t>
+            </w:r>
+            <w:r>
+              <w:rPr>
+                <w:rFonts w:hint="default" w:cs="Arial"/>
+              </w:rPr>
+              <w:t>da campanha deve ser informado.</w:t>
+            </w:r>
+          </w:p>
+          <w:p>
+            <w:pPr>
+              <w:spacing w:before="0" w:after="200"/>
+              <w:jc w:val="both"/>
+              <w:rPr>
+                <w:rFonts w:hint="default" w:cs="Arial"/>
+              </w:rPr>
+            </w:pPr>
+          </w:p>
+        </w:tc>
+      </w:tr>
+    </w:tbl>
+    <w:p>
+      <w:pPr>
+        <w:rPr>
+          <w:rFonts w:hint="default" w:ascii="Arial" w:hAnsi="Arial" w:cs="Arial"/>
+        </w:rPr>
+      </w:pPr>
+    </w:p>
+    <w:tbl>
+      <w:tblPr>
+        <w:tblStyle w:val="631"/>
+        <w:tblW w:w="9853" w:type="dxa"/>
+        <w:tblInd w:w="-160" w:type="dxa"/>
+        <w:tblBorders>
+          <w:top w:val="single" w:color="000001" w:sz="4" w:space="0"/>
+          <w:left w:val="single" w:color="000001" w:sz="4" w:space="0"/>
+          <w:bottom w:val="single" w:color="000001" w:sz="4" w:space="0"/>
+          <w:right w:val="single" w:color="000001" w:sz="4" w:space="0"/>
+          <w:insideH w:val="single" w:color="000001" w:sz="4" w:space="0"/>
+          <w:insideV w:val="single" w:color="000001" w:sz="4" w:space="0"/>
+        </w:tblBorders>
+        <w:tblLayout w:type="fixed"/>
+        <w:tblCellMar>
+          <w:top w:w="0" w:type="dxa"/>
+          <w:left w:w="58" w:type="dxa"/>
+          <w:bottom w:w="0" w:type="dxa"/>
+          <w:right w:w="108" w:type="dxa"/>
+        </w:tblCellMar>
+      </w:tblPr>
+      <w:tblGrid>
+        <w:gridCol w:w="366"/>
+        <w:gridCol w:w="3183"/>
+        <w:gridCol w:w="3183"/>
+        <w:gridCol w:w="3121"/>
+      </w:tblGrid>
+      <w:tr>
+        <w:tc>
+          <w:tcPr>
+            <w:tcW w:w="9853" w:type="dxa"/>
+            <w:gridSpan w:val="4"/>
+            <w:tcBorders>
+              <w:top w:val="single" w:color="000001" w:sz="4" w:space="0"/>
+              <w:left w:val="single" w:color="000001" w:sz="4" w:space="0"/>
+              <w:bottom w:val="single" w:color="000001" w:sz="4" w:space="0"/>
+              <w:right w:val="single" w:color="000001" w:sz="4" w:space="0"/>
+              <w:insideH w:val="single" w:sz="4" w:space="0"/>
+              <w:insideV w:val="single" w:sz="4" w:space="0"/>
+            </w:tcBorders>
+            <w:shd w:val="clear" w:color="auto" w:fill="000000"/>
+            <w:tcMar>
+              <w:left w:w="58" w:type="dxa"/>
+            </w:tcMar>
+          </w:tcPr>
+          <w:p>
+            <w:pPr>
+              <w:spacing w:before="0" w:after="200"/>
+              <w:jc w:val="center"/>
+              <w:rPr>
+                <w:rFonts w:hint="default" w:ascii="Arial" w:hAnsi="Arial" w:cs="Arial"/>
+              </w:rPr>
+            </w:pPr>
+            <w:r>
+              <w:rPr>
+                <w:rFonts w:hint="default" w:ascii="Arial" w:hAnsi="Arial" w:cs="Arial"/>
+                <w:b/>
+                <w:color w:val="FFFFFF"/>
+                <w:sz w:val="16"/>
+                <w:szCs w:val="16"/>
+              </w:rPr>
+              <w:t>TEM 0</w:t>
+            </w:r>
+            <w:r>
+              <w:rPr>
+                <w:rFonts w:hint="default" w:cs="Arial"/>
+                <w:b/>
+                <w:color w:val="FFFFFF"/>
+                <w:sz w:val="16"/>
+                <w:szCs w:val="16"/>
+              </w:rPr>
+              <w:t>8</w:t>
+            </w:r>
+            <w:r>
+              <w:rPr>
+                <w:rFonts w:hint="default" w:ascii="Arial" w:hAnsi="Arial" w:cs="Arial"/>
+                <w:b/>
+                <w:color w:val="FFFFFF"/>
+                <w:sz w:val="16"/>
+                <w:szCs w:val="16"/>
+              </w:rPr>
+              <w:t xml:space="preserve"> – </w:t>
+            </w:r>
+            <w:r>
+              <w:rPr>
+                <w:rFonts w:hint="default" w:cs="Arial"/>
+                <w:b/>
+                <w:color w:val="FFFFFF"/>
+                <w:sz w:val="16"/>
+                <w:szCs w:val="16"/>
+              </w:rPr>
+              <w:t>BUSCAR CAMPANHA EXISTENTE</w:t>
+            </w:r>
+          </w:p>
+        </w:tc>
+      </w:tr>
+      <w:tr>
+        <w:tc>
+          <w:tcPr>
+            <w:tcW w:w="366" w:type="dxa"/>
+            <w:tcBorders>
+              <w:top w:val="single" w:color="000001" w:sz="4" w:space="0"/>
+              <w:left w:val="single" w:color="000001" w:sz="4" w:space="0"/>
+              <w:bottom w:val="single" w:color="000001" w:sz="4" w:space="0"/>
+              <w:right w:val="single" w:color="000001" w:sz="4" w:space="0"/>
+              <w:insideH w:val="single" w:sz="4" w:space="0"/>
+              <w:insideV w:val="single" w:sz="4" w:space="0"/>
+            </w:tcBorders>
+            <w:shd w:val="clear" w:color="auto" w:fill="BFBFBF"/>
+          </w:tcPr>
+          <w:p>
+            <w:pPr>
+              <w:spacing w:before="0" w:after="200"/>
+              <w:rPr>
+                <w:rFonts w:hint="default" w:ascii="Arial" w:hAnsi="Arial" w:cs="Arial"/>
+              </w:rPr>
+            </w:pPr>
+            <w:r>
+              <w:rPr>
+                <w:rFonts w:hint="default" w:ascii="Arial" w:hAnsi="Arial" w:cs="Arial"/>
+                <w:b/>
+                <w:sz w:val="16"/>
+                <w:szCs w:val="16"/>
+              </w:rPr>
+              <w:t xml:space="preserve"># </w:t>
+            </w:r>
+          </w:p>
+        </w:tc>
+        <w:tc>
+          <w:tcPr>
+            <w:tcW w:w="3183" w:type="dxa"/>
+            <w:tcBorders>
+              <w:top w:val="single" w:color="000001" w:sz="4" w:space="0"/>
+              <w:left w:val="single" w:color="000001" w:sz="4" w:space="0"/>
+              <w:bottom w:val="single" w:color="000001" w:sz="4" w:space="0"/>
+              <w:right w:val="single" w:color="000001" w:sz="4" w:space="0"/>
+              <w:insideH w:val="single" w:sz="4" w:space="0"/>
+              <w:insideV w:val="single" w:sz="4" w:space="0"/>
+            </w:tcBorders>
+            <w:shd w:val="clear" w:color="auto" w:fill="BFBFBF"/>
+            <w:tcMar>
+              <w:left w:w="53" w:type="dxa"/>
+            </w:tcMar>
+          </w:tcPr>
+          <w:p>
+            <w:pPr>
+              <w:spacing w:before="0" w:after="200"/>
+              <w:rPr>
+                <w:rFonts w:hint="default" w:ascii="Arial" w:hAnsi="Arial" w:cs="Arial"/>
+              </w:rPr>
+            </w:pPr>
+            <w:r>
+              <w:rPr>
+                <w:rFonts w:hint="default" w:ascii="Arial" w:hAnsi="Arial" w:cs="Arial"/>
+                <w:b/>
+                <w:sz w:val="16"/>
+                <w:szCs w:val="16"/>
+              </w:rPr>
+              <w:t>DESCRIÇÃO DA SITUAÇÃO</w:t>
+            </w:r>
+          </w:p>
+        </w:tc>
+        <w:tc>
+          <w:tcPr>
+            <w:tcW w:w="3183" w:type="dxa"/>
+            <w:tcBorders>
+              <w:top w:val="single" w:color="000001" w:sz="4" w:space="0"/>
+              <w:left w:val="single" w:color="000001" w:sz="4" w:space="0"/>
+              <w:bottom w:val="single" w:color="000001" w:sz="4" w:space="0"/>
+              <w:right w:val="single" w:color="000001" w:sz="4" w:space="0"/>
+              <w:insideH w:val="single" w:sz="4" w:space="0"/>
+              <w:insideV w:val="single" w:sz="4" w:space="0"/>
+            </w:tcBorders>
+            <w:shd w:val="clear" w:color="auto" w:fill="BFBFBF"/>
+            <w:tcMar>
+              <w:left w:w="53" w:type="dxa"/>
+            </w:tcMar>
+          </w:tcPr>
+          <w:p>
+            <w:pPr>
+              <w:spacing w:before="0" w:after="200"/>
+              <w:rPr>
+                <w:rFonts w:hint="default" w:ascii="Arial" w:hAnsi="Arial" w:cs="Arial"/>
+              </w:rPr>
+            </w:pPr>
+            <w:r>
+              <w:rPr>
+                <w:rFonts w:hint="default" w:ascii="Arial" w:hAnsi="Arial" w:cs="Arial"/>
+                <w:b/>
+                <w:sz w:val="16"/>
+                <w:szCs w:val="16"/>
+              </w:rPr>
+              <w:t>ENTRADAS PARA A SITUAÇÃO</w:t>
+            </w:r>
+          </w:p>
+        </w:tc>
+        <w:tc>
+          <w:tcPr>
+            <w:tcW w:w="3121" w:type="dxa"/>
+            <w:tcBorders>
+              <w:top w:val="single" w:color="000001" w:sz="4" w:space="0"/>
+              <w:left w:val="single" w:color="000001" w:sz="4" w:space="0"/>
+              <w:bottom w:val="single" w:color="000001" w:sz="4" w:space="0"/>
+              <w:right w:val="single" w:color="000001" w:sz="4" w:space="0"/>
+              <w:insideH w:val="single" w:sz="4" w:space="0"/>
+              <w:insideV w:val="single" w:sz="4" w:space="0"/>
+            </w:tcBorders>
+            <w:shd w:val="clear" w:color="auto" w:fill="BFBFBF"/>
+            <w:tcMar>
+              <w:left w:w="53" w:type="dxa"/>
+            </w:tcMar>
+          </w:tcPr>
+          <w:p>
+            <w:pPr>
+              <w:spacing w:before="0" w:after="200"/>
+              <w:rPr>
+                <w:rFonts w:hint="default" w:ascii="Arial" w:hAnsi="Arial" w:cs="Arial"/>
+              </w:rPr>
+            </w:pPr>
+            <w:r>
+              <w:rPr>
+                <w:rFonts w:hint="default" w:ascii="Arial" w:hAnsi="Arial" w:cs="Arial"/>
+                <w:b/>
+                <w:sz w:val="16"/>
+                <w:szCs w:val="16"/>
+              </w:rPr>
+              <w:t>RESULTADO</w:t>
+            </w:r>
+          </w:p>
+        </w:tc>
+      </w:tr>
+      <w:tr>
+        <w:trPr>
+          <w:trHeight w:val="480" w:hRule="atLeast"/>
+        </w:trPr>
+        <w:tc>
+          <w:tcPr>
+            <w:tcW w:w="366" w:type="dxa"/>
+            <w:tcBorders>
+              <w:left w:val="single" w:color="000001" w:sz="4" w:space="0"/>
+              <w:right w:val="single" w:color="000001" w:sz="4" w:space="0"/>
+              <w:insideH w:val="single" w:sz="4" w:space="0"/>
+              <w:insideV w:val="single" w:sz="4" w:space="0"/>
+            </w:tcBorders>
+            <w:shd w:val="clear" w:color="auto" w:fill="auto"/>
+          </w:tcPr>
+          <w:p>
+            <w:pPr>
+              <w:spacing w:before="0" w:after="200"/>
+              <w:rPr>
+                <w:rFonts w:hint="default" w:ascii="Arial" w:hAnsi="Arial" w:cs="Arial"/>
+              </w:rPr>
+            </w:pPr>
+            <w:r>
+              <w:rPr>
+                <w:rFonts w:hint="default" w:ascii="Arial" w:hAnsi="Arial" w:cs="Arial"/>
+              </w:rPr>
+              <w:t>2</w:t>
+            </w:r>
+          </w:p>
+        </w:tc>
+        <w:tc>
+          <w:tcPr>
+            <w:tcW w:w="3183" w:type="dxa"/>
+            <w:tcBorders>
+              <w:left w:val="single" w:color="000001" w:sz="4" w:space="0"/>
+              <w:right w:val="single" w:color="000001" w:sz="4" w:space="0"/>
+              <w:insideH w:val="single" w:sz="4" w:space="0"/>
+              <w:insideV w:val="single" w:sz="4" w:space="0"/>
+            </w:tcBorders>
+            <w:shd w:val="clear" w:color="auto" w:fill="auto"/>
+            <w:tcMar>
+              <w:left w:w="53" w:type="dxa"/>
+            </w:tcMar>
+          </w:tcPr>
+          <w:p>
+            <w:pPr>
+              <w:spacing w:before="0" w:after="200"/>
+              <w:jc w:val="both"/>
+              <w:rPr>
+                <w:rFonts w:hint="default" w:ascii="Arial" w:hAnsi="Arial" w:cs="Arial"/>
+              </w:rPr>
+            </w:pPr>
+            <w:r>
+              <w:rPr>
+                <w:rFonts w:hint="default" w:cs="Arial"/>
+              </w:rPr>
+              <w:t>Na página de consullta de campanha, pesquisar por uma campanha</w:t>
+            </w:r>
+          </w:p>
+        </w:tc>
+        <w:tc>
+          <w:tcPr>
+            <w:tcW w:w="3183" w:type="dxa"/>
+            <w:tcBorders>
+              <w:left w:val="single" w:color="000001" w:sz="4" w:space="0"/>
+              <w:right w:val="single" w:color="000001" w:sz="4" w:space="0"/>
+              <w:insideH w:val="single" w:sz="4" w:space="0"/>
+              <w:insideV w:val="single" w:sz="4" w:space="0"/>
+            </w:tcBorders>
+            <w:shd w:val="clear" w:color="auto" w:fill="auto"/>
+            <w:tcMar>
+              <w:left w:w="53" w:type="dxa"/>
+            </w:tcMar>
+          </w:tcPr>
+          <w:p>
+            <w:pPr>
+              <w:spacing w:before="0" w:after="200"/>
+              <w:jc w:val="both"/>
+              <w:rPr>
+                <w:rFonts w:hint="default" w:ascii="Arial" w:hAnsi="Arial" w:cs="Arial"/>
+              </w:rPr>
+            </w:pPr>
+            <w:r>
+              <w:rPr>
+                <w:rFonts w:hint="default" w:cs="Arial"/>
+              </w:rPr>
+              <w:t>Pesquisa = “brin</w:t>
+            </w:r>
+          </w:p>
+        </w:tc>
+        <w:tc>
+          <w:tcPr>
+            <w:tcW w:w="3121" w:type="dxa"/>
+            <w:tcBorders>
+              <w:left w:val="single" w:color="000001" w:sz="4" w:space="0"/>
+              <w:right w:val="single" w:color="000001" w:sz="4" w:space="0"/>
+              <w:insideH w:val="single" w:sz="4" w:space="0"/>
+              <w:insideV w:val="single" w:sz="4" w:space="0"/>
+            </w:tcBorders>
+            <w:shd w:val="clear" w:color="auto" w:fill="auto"/>
+            <w:tcMar>
+              <w:left w:w="53" w:type="dxa"/>
+            </w:tcMar>
+          </w:tcPr>
+          <w:p>
+            <w:pPr>
+              <w:spacing w:before="0" w:after="200"/>
+              <w:jc w:val="both"/>
+              <w:rPr>
+                <w:rFonts w:hint="default" w:ascii="Arial" w:hAnsi="Arial" w:cs="Arial"/>
+              </w:rPr>
+            </w:pPr>
+            <w:r>
+              <w:rPr>
+                <w:rFonts w:hint="default" w:cs="Arial"/>
+              </w:rPr>
+              <w:t>Linhas correspondentes ao valor pesquisado.</w:t>
+            </w:r>
+          </w:p>
+        </w:tc>
+      </w:tr>
+    </w:tbl>
+    <w:p>
+      <w:pPr>
+        <w:rPr>
+          <w:rFonts w:hint="default" w:ascii="Arial" w:hAnsi="Arial" w:cs="Arial"/>
+        </w:rPr>
+      </w:pPr>
+    </w:p>
+    <w:tbl>
+      <w:tblPr>
+        <w:tblStyle w:val="631"/>
+        <w:tblW w:w="9853" w:type="dxa"/>
+        <w:tblInd w:w="-160" w:type="dxa"/>
+        <w:tblBorders>
+          <w:top w:val="single" w:color="000001" w:sz="4" w:space="0"/>
+          <w:left w:val="single" w:color="000001" w:sz="4" w:space="0"/>
+          <w:bottom w:val="single" w:color="000001" w:sz="4" w:space="0"/>
+          <w:right w:val="single" w:color="000001" w:sz="4" w:space="0"/>
+          <w:insideH w:val="single" w:color="000001" w:sz="4" w:space="0"/>
+          <w:insideV w:val="single" w:color="000001" w:sz="4" w:space="0"/>
+        </w:tblBorders>
+        <w:tblLayout w:type="fixed"/>
+        <w:tblCellMar>
+          <w:top w:w="0" w:type="dxa"/>
+          <w:left w:w="58" w:type="dxa"/>
+          <w:bottom w:w="0" w:type="dxa"/>
+          <w:right w:w="108" w:type="dxa"/>
+        </w:tblCellMar>
+      </w:tblPr>
+      <w:tblGrid>
+        <w:gridCol w:w="366"/>
+        <w:gridCol w:w="3183"/>
+        <w:gridCol w:w="3183"/>
+        <w:gridCol w:w="3121"/>
+      </w:tblGrid>
+      <w:tr>
+        <w:tc>
+          <w:tcPr>
+            <w:tcW w:w="9853" w:type="dxa"/>
+            <w:gridSpan w:val="4"/>
+            <w:tcBorders>
+              <w:top w:val="single" w:color="000001" w:sz="4" w:space="0"/>
+              <w:left w:val="single" w:color="000001" w:sz="4" w:space="0"/>
+              <w:bottom w:val="single" w:color="000001" w:sz="4" w:space="0"/>
+              <w:right w:val="single" w:color="000001" w:sz="4" w:space="0"/>
+              <w:insideH w:val="single" w:sz="4" w:space="0"/>
+              <w:insideV w:val="single" w:sz="4" w:space="0"/>
+            </w:tcBorders>
+            <w:shd w:val="clear" w:color="auto" w:fill="000000"/>
+            <w:tcMar>
+              <w:left w:w="58" w:type="dxa"/>
+            </w:tcMar>
+          </w:tcPr>
+          <w:p>
+            <w:pPr>
+              <w:spacing w:before="0" w:after="200"/>
+              <w:jc w:val="center"/>
+              <w:rPr>
+                <w:rFonts w:hint="default" w:ascii="Arial" w:hAnsi="Arial" w:cs="Arial"/>
+              </w:rPr>
+            </w:pPr>
+            <w:r>
+              <w:rPr>
+                <w:rFonts w:hint="default" w:ascii="Arial" w:hAnsi="Arial" w:cs="Arial"/>
+                <w:b/>
+                <w:color w:val="FFFFFF"/>
+                <w:sz w:val="16"/>
+                <w:szCs w:val="16"/>
+              </w:rPr>
+              <w:t>TEM 0</w:t>
+            </w:r>
+            <w:r>
+              <w:rPr>
+                <w:rFonts w:hint="default" w:cs="Arial"/>
+                <w:b/>
+                <w:color w:val="FFFFFF"/>
+                <w:sz w:val="16"/>
+                <w:szCs w:val="16"/>
+              </w:rPr>
+              <w:t>9</w:t>
+            </w:r>
+            <w:r>
+              <w:rPr>
+                <w:rFonts w:hint="default" w:ascii="Arial" w:hAnsi="Arial" w:cs="Arial"/>
+                <w:b/>
+                <w:color w:val="FFFFFF"/>
+                <w:sz w:val="16"/>
+                <w:szCs w:val="16"/>
+              </w:rPr>
+              <w:t xml:space="preserve"> – </w:t>
+            </w:r>
+            <w:r>
+              <w:rPr>
+                <w:rFonts w:hint="default" w:cs="Arial"/>
+                <w:b/>
+                <w:color w:val="FFFFFF"/>
+                <w:sz w:val="16"/>
+                <w:szCs w:val="16"/>
+              </w:rPr>
+              <w:t>EDITAR CAMPANHA</w:t>
+            </w:r>
+          </w:p>
+        </w:tc>
+      </w:tr>
+      <w:tr>
+        <w:tc>
+          <w:tcPr>
+            <w:tcW w:w="366" w:type="dxa"/>
+            <w:tcBorders>
+              <w:top w:val="single" w:color="000001" w:sz="4" w:space="0"/>
+              <w:left w:val="single" w:color="000001" w:sz="4" w:space="0"/>
+              <w:bottom w:val="single" w:color="000001" w:sz="4" w:space="0"/>
+              <w:right w:val="single" w:color="000001" w:sz="4" w:space="0"/>
+              <w:insideH w:val="single" w:sz="4" w:space="0"/>
+              <w:insideV w:val="single" w:sz="4" w:space="0"/>
+            </w:tcBorders>
+            <w:shd w:val="clear" w:color="auto" w:fill="BFBFBF"/>
+          </w:tcPr>
+          <w:p>
+            <w:pPr>
+              <w:spacing w:before="0" w:after="200"/>
+              <w:rPr>
+                <w:rFonts w:hint="default" w:ascii="Arial" w:hAnsi="Arial" w:cs="Arial"/>
+              </w:rPr>
+            </w:pPr>
+            <w:r>
+              <w:rPr>
+                <w:rFonts w:hint="default" w:ascii="Arial" w:hAnsi="Arial" w:cs="Arial"/>
+                <w:b/>
+                <w:sz w:val="16"/>
+                <w:szCs w:val="16"/>
+              </w:rPr>
+              <w:t xml:space="preserve"># </w:t>
+            </w:r>
+          </w:p>
+        </w:tc>
+        <w:tc>
+          <w:tcPr>
+            <w:tcW w:w="3183" w:type="dxa"/>
+            <w:tcBorders>
+              <w:top w:val="single" w:color="000001" w:sz="4" w:space="0"/>
+              <w:left w:val="single" w:color="000001" w:sz="4" w:space="0"/>
+              <w:bottom w:val="single" w:color="000001" w:sz="4" w:space="0"/>
+              <w:right w:val="single" w:color="000001" w:sz="4" w:space="0"/>
+              <w:insideH w:val="single" w:sz="4" w:space="0"/>
+              <w:insideV w:val="single" w:sz="4" w:space="0"/>
+            </w:tcBorders>
+            <w:shd w:val="clear" w:color="auto" w:fill="BFBFBF"/>
+            <w:tcMar>
+              <w:left w:w="53" w:type="dxa"/>
+            </w:tcMar>
+          </w:tcPr>
+          <w:p>
+            <w:pPr>
+              <w:spacing w:before="0" w:after="200"/>
+              <w:rPr>
+                <w:rFonts w:hint="default" w:ascii="Arial" w:hAnsi="Arial" w:cs="Arial"/>
+              </w:rPr>
+            </w:pPr>
+            <w:r>
+              <w:rPr>
+                <w:rFonts w:hint="default" w:ascii="Arial" w:hAnsi="Arial" w:cs="Arial"/>
+                <w:b/>
+                <w:sz w:val="16"/>
+                <w:szCs w:val="16"/>
+              </w:rPr>
+              <w:t>DESCRIÇÃO DA SITUAÇÃO</w:t>
+            </w:r>
+          </w:p>
+        </w:tc>
+        <w:tc>
+          <w:tcPr>
+            <w:tcW w:w="3183" w:type="dxa"/>
+            <w:tcBorders>
+              <w:top w:val="single" w:color="000001" w:sz="4" w:space="0"/>
+              <w:left w:val="single" w:color="000001" w:sz="4" w:space="0"/>
+              <w:bottom w:val="single" w:color="000001" w:sz="4" w:space="0"/>
+              <w:right w:val="single" w:color="000001" w:sz="4" w:space="0"/>
+              <w:insideH w:val="single" w:sz="4" w:space="0"/>
+              <w:insideV w:val="single" w:sz="4" w:space="0"/>
+            </w:tcBorders>
+            <w:shd w:val="clear" w:color="auto" w:fill="BFBFBF"/>
+            <w:tcMar>
+              <w:left w:w="53" w:type="dxa"/>
+            </w:tcMar>
+          </w:tcPr>
+          <w:p>
+            <w:pPr>
+              <w:spacing w:before="0" w:after="200"/>
+              <w:rPr>
+                <w:rFonts w:hint="default" w:ascii="Arial" w:hAnsi="Arial" w:cs="Arial"/>
+              </w:rPr>
+            </w:pPr>
+            <w:r>
+              <w:rPr>
+                <w:rFonts w:hint="default" w:ascii="Arial" w:hAnsi="Arial" w:cs="Arial"/>
+                <w:b/>
+                <w:sz w:val="16"/>
+                <w:szCs w:val="16"/>
+              </w:rPr>
+              <w:t>ENTRADAS PARA A SITUAÇÃO</w:t>
+            </w:r>
+          </w:p>
+        </w:tc>
+        <w:tc>
+          <w:tcPr>
+            <w:tcW w:w="3121" w:type="dxa"/>
+            <w:tcBorders>
+              <w:top w:val="single" w:color="000001" w:sz="4" w:space="0"/>
+              <w:left w:val="single" w:color="000001" w:sz="4" w:space="0"/>
+              <w:bottom w:val="single" w:color="000001" w:sz="4" w:space="0"/>
+              <w:right w:val="single" w:color="000001" w:sz="4" w:space="0"/>
+              <w:insideH w:val="single" w:sz="4" w:space="0"/>
+              <w:insideV w:val="single" w:sz="4" w:space="0"/>
+            </w:tcBorders>
+            <w:shd w:val="clear" w:color="auto" w:fill="BFBFBF"/>
+            <w:tcMar>
+              <w:left w:w="53" w:type="dxa"/>
+            </w:tcMar>
+          </w:tcPr>
+          <w:p>
+            <w:pPr>
+              <w:spacing w:before="0" w:after="200"/>
+              <w:rPr>
+                <w:rFonts w:hint="default" w:ascii="Arial" w:hAnsi="Arial" w:cs="Arial"/>
+              </w:rPr>
+            </w:pPr>
+            <w:r>
+              <w:rPr>
+                <w:rFonts w:hint="default" w:ascii="Arial" w:hAnsi="Arial" w:cs="Arial"/>
+                <w:b/>
+                <w:sz w:val="16"/>
+                <w:szCs w:val="16"/>
+              </w:rPr>
+              <w:t>RESULTADO</w:t>
+            </w:r>
+          </w:p>
+        </w:tc>
+      </w:tr>
+      <w:tr>
+        <w:trPr>
+          <w:trHeight w:val="480" w:hRule="atLeast"/>
+        </w:trPr>
+        <w:tc>
+          <w:tcPr>
+            <w:tcW w:w="366" w:type="dxa"/>
+            <w:tcBorders>
+              <w:left w:val="single" w:color="000001" w:sz="4" w:space="0"/>
+              <w:right w:val="single" w:color="000001" w:sz="4" w:space="0"/>
+              <w:insideH w:val="single" w:sz="4" w:space="0"/>
+              <w:insideV w:val="single" w:sz="4" w:space="0"/>
+            </w:tcBorders>
+            <w:shd w:val="clear" w:color="auto" w:fill="auto"/>
+          </w:tcPr>
+          <w:p>
+            <w:pPr>
+              <w:spacing w:before="0" w:after="200"/>
+              <w:rPr>
+                <w:rFonts w:hint="default" w:ascii="Arial" w:hAnsi="Arial" w:cs="Arial"/>
+              </w:rPr>
+            </w:pPr>
+            <w:r>
+              <w:rPr>
+                <w:rFonts w:hint="default" w:ascii="Arial" w:hAnsi="Arial" w:cs="Arial"/>
+              </w:rPr>
+              <w:t>2</w:t>
+            </w:r>
+          </w:p>
+        </w:tc>
+        <w:tc>
+          <w:tcPr>
+            <w:tcW w:w="3183" w:type="dxa"/>
+            <w:tcBorders>
+              <w:left w:val="single" w:color="000001" w:sz="4" w:space="0"/>
+              <w:right w:val="single" w:color="000001" w:sz="4" w:space="0"/>
+              <w:insideH w:val="single" w:sz="4" w:space="0"/>
+              <w:insideV w:val="single" w:sz="4" w:space="0"/>
+            </w:tcBorders>
+            <w:shd w:val="clear" w:color="auto" w:fill="auto"/>
+            <w:tcMar>
+              <w:left w:w="53" w:type="dxa"/>
+            </w:tcMar>
+          </w:tcPr>
+          <w:p>
+            <w:pPr>
+              <w:spacing w:before="0" w:after="200"/>
+              <w:jc w:val="both"/>
+              <w:rPr>
+                <w:rFonts w:hint="default" w:ascii="Arial" w:hAnsi="Arial" w:cs="Arial"/>
+              </w:rPr>
+            </w:pPr>
+            <w:r>
+              <w:rPr>
+                <w:rFonts w:hint="default" w:cs="Arial"/>
+              </w:rPr>
+              <w:t>Na página de consulta de campanha, clicar no item referente a edição de uma campanha.</w:t>
+            </w:r>
+          </w:p>
+        </w:tc>
+        <w:tc>
+          <w:tcPr>
+            <w:tcW w:w="3183" w:type="dxa"/>
+            <w:tcBorders>
+              <w:left w:val="single" w:color="000001" w:sz="4" w:space="0"/>
+              <w:right w:val="single" w:color="000001" w:sz="4" w:space="0"/>
+              <w:insideH w:val="single" w:sz="4" w:space="0"/>
+              <w:insideV w:val="single" w:sz="4" w:space="0"/>
+            </w:tcBorders>
+            <w:shd w:val="clear" w:color="auto" w:fill="auto"/>
+            <w:tcMar>
+              <w:left w:w="53" w:type="dxa"/>
+            </w:tcMar>
+          </w:tcPr>
+          <w:p>
+            <w:pPr>
+              <w:spacing w:before="0" w:after="200"/>
+              <w:jc w:val="both"/>
+              <w:rPr>
+                <w:rFonts w:hint="default" w:ascii="Arial" w:hAnsi="Arial" w:cs="Arial"/>
+              </w:rPr>
+            </w:pPr>
+            <w:r>
+              <w:rPr>
+                <w:rFonts w:hint="default" w:cs="Arial"/>
+              </w:rPr>
+              <w:t>Nome = “X”</w:t>
+            </w:r>
+          </w:p>
+        </w:tc>
+        <w:tc>
+          <w:tcPr>
+            <w:tcW w:w="3121" w:type="dxa"/>
+            <w:tcBorders>
+              <w:left w:val="single" w:color="000001" w:sz="4" w:space="0"/>
+              <w:right w:val="single" w:color="000001" w:sz="4" w:space="0"/>
+              <w:insideH w:val="single" w:sz="4" w:space="0"/>
+              <w:insideV w:val="single" w:sz="4" w:space="0"/>
+            </w:tcBorders>
+            <w:shd w:val="clear" w:color="auto" w:fill="auto"/>
+            <w:tcMar>
+              <w:left w:w="53" w:type="dxa"/>
+            </w:tcMar>
+          </w:tcPr>
+          <w:p>
+            <w:pPr>
+              <w:spacing w:before="0" w:after="200"/>
+              <w:jc w:val="both"/>
+              <w:rPr>
+                <w:rFonts w:hint="default" w:ascii="Arial" w:hAnsi="Arial" w:cs="Arial"/>
+              </w:rPr>
+            </w:pPr>
+            <w:r>
+              <w:rPr>
+                <w:rFonts w:hint="default" w:cs="Arial"/>
+              </w:rPr>
+              <w:t>Ao clicar em Salvar deve ser exibido a página de consulta de campanha com uma mensagem de sucesso, informando que a campanha foi atualizada com sucesso.</w:t>
+            </w:r>
+          </w:p>
+        </w:tc>
+      </w:tr>
+    </w:tbl>
+    <w:p>
+      <w:pPr>
+        <w:rPr>
+          <w:rFonts w:hint="default" w:ascii="Arial" w:hAnsi="Arial" w:cs="Arial"/>
+        </w:rPr>
+      </w:pPr>
+    </w:p>
+    <w:tbl>
+      <w:tblPr>
+        <w:tblStyle w:val="631"/>
+        <w:tblW w:w="9853" w:type="dxa"/>
+        <w:tblInd w:w="-160" w:type="dxa"/>
+        <w:tblBorders>
+          <w:top w:val="single" w:color="000001" w:sz="4" w:space="0"/>
+          <w:left w:val="single" w:color="000001" w:sz="4" w:space="0"/>
+          <w:bottom w:val="single" w:color="000001" w:sz="4" w:space="0"/>
+          <w:right w:val="single" w:color="000001" w:sz="4" w:space="0"/>
+          <w:insideH w:val="single" w:color="000001" w:sz="4" w:space="0"/>
+          <w:insideV w:val="single" w:color="000001" w:sz="4" w:space="0"/>
+        </w:tblBorders>
+        <w:tblLayout w:type="fixed"/>
+        <w:tblCellMar>
+          <w:top w:w="0" w:type="dxa"/>
+          <w:left w:w="58" w:type="dxa"/>
+          <w:bottom w:w="0" w:type="dxa"/>
+          <w:right w:w="108" w:type="dxa"/>
+        </w:tblCellMar>
+      </w:tblPr>
+      <w:tblGrid>
+        <w:gridCol w:w="366"/>
+        <w:gridCol w:w="3183"/>
+        <w:gridCol w:w="3183"/>
+        <w:gridCol w:w="3121"/>
+      </w:tblGrid>
+      <w:tr>
+        <w:tc>
+          <w:tcPr>
+            <w:tcW w:w="9853" w:type="dxa"/>
+            <w:gridSpan w:val="4"/>
+            <w:tcBorders>
+              <w:top w:val="single" w:color="000001" w:sz="4" w:space="0"/>
+              <w:left w:val="single" w:color="000001" w:sz="4" w:space="0"/>
+              <w:bottom w:val="single" w:color="000001" w:sz="4" w:space="0"/>
+              <w:right w:val="single" w:color="000001" w:sz="4" w:space="0"/>
+              <w:insideH w:val="single" w:sz="4" w:space="0"/>
+              <w:insideV w:val="single" w:sz="4" w:space="0"/>
+            </w:tcBorders>
+            <w:shd w:val="clear" w:color="auto" w:fill="000000"/>
+            <w:tcMar>
+              <w:left w:w="58" w:type="dxa"/>
+            </w:tcMar>
+          </w:tcPr>
+          <w:p>
+            <w:pPr>
+              <w:spacing w:before="0" w:after="200"/>
+              <w:jc w:val="center"/>
+              <w:rPr>
+                <w:rFonts w:hint="default" w:ascii="Arial" w:hAnsi="Arial" w:cs="Arial"/>
+              </w:rPr>
+            </w:pPr>
+            <w:r>
+              <w:rPr>
+                <w:rFonts w:hint="default" w:ascii="Arial" w:hAnsi="Arial" w:cs="Arial"/>
+                <w:b/>
+                <w:color w:val="FFFFFF"/>
+                <w:sz w:val="16"/>
+                <w:szCs w:val="16"/>
+              </w:rPr>
+              <w:t xml:space="preserve">TEM </w:t>
+            </w:r>
+            <w:r>
+              <w:rPr>
+                <w:rFonts w:hint="default" w:cs="Arial"/>
+                <w:b/>
+                <w:color w:val="FFFFFF"/>
+                <w:sz w:val="16"/>
+                <w:szCs w:val="16"/>
+              </w:rPr>
+              <w:t>10</w:t>
+            </w:r>
+            <w:r>
+              <w:rPr>
+                <w:rFonts w:hint="default" w:ascii="Arial" w:hAnsi="Arial" w:cs="Arial"/>
+                <w:b/>
+                <w:color w:val="FFFFFF"/>
+                <w:sz w:val="16"/>
+                <w:szCs w:val="16"/>
+              </w:rPr>
+              <w:t xml:space="preserve"> – </w:t>
+            </w:r>
+            <w:r>
+              <w:rPr>
+                <w:rFonts w:hint="default" w:cs="Arial"/>
+                <w:b/>
+                <w:color w:val="FFFFFF"/>
+                <w:sz w:val="16"/>
+                <w:szCs w:val="16"/>
+              </w:rPr>
+              <w:t xml:space="preserve">EDITAR CAMPANHA REMOVENDO ITEM </w:t>
+            </w:r>
+          </w:p>
+        </w:tc>
+      </w:tr>
+      <w:tr>
+        <w:tc>
+          <w:tcPr>
+            <w:tcW w:w="366" w:type="dxa"/>
+            <w:tcBorders>
+              <w:top w:val="single" w:color="000001" w:sz="4" w:space="0"/>
+              <w:left w:val="single" w:color="000001" w:sz="4" w:space="0"/>
+              <w:bottom w:val="single" w:color="000001" w:sz="4" w:space="0"/>
+              <w:right w:val="single" w:color="000001" w:sz="4" w:space="0"/>
+              <w:insideH w:val="single" w:sz="4" w:space="0"/>
+              <w:insideV w:val="single" w:sz="4" w:space="0"/>
+            </w:tcBorders>
+            <w:shd w:val="clear" w:color="auto" w:fill="BFBFBF"/>
+          </w:tcPr>
+          <w:p>
+            <w:pPr>
+              <w:spacing w:before="0" w:after="200"/>
+              <w:rPr>
+                <w:rFonts w:hint="default" w:ascii="Arial" w:hAnsi="Arial" w:cs="Arial"/>
+              </w:rPr>
+            </w:pPr>
+            <w:r>
+              <w:rPr>
+                <w:rFonts w:hint="default" w:ascii="Arial" w:hAnsi="Arial" w:cs="Arial"/>
+                <w:b/>
+                <w:sz w:val="16"/>
+                <w:szCs w:val="16"/>
+              </w:rPr>
+              <w:t xml:space="preserve"># </w:t>
+            </w:r>
+          </w:p>
+        </w:tc>
+        <w:tc>
+          <w:tcPr>
+            <w:tcW w:w="3183" w:type="dxa"/>
+            <w:tcBorders>
+              <w:top w:val="single" w:color="000001" w:sz="4" w:space="0"/>
+              <w:left w:val="single" w:color="000001" w:sz="4" w:space="0"/>
+              <w:bottom w:val="single" w:color="000001" w:sz="4" w:space="0"/>
+              <w:right w:val="single" w:color="000001" w:sz="4" w:space="0"/>
+              <w:insideH w:val="single" w:sz="4" w:space="0"/>
+              <w:insideV w:val="single" w:sz="4" w:space="0"/>
+            </w:tcBorders>
+            <w:shd w:val="clear" w:color="auto" w:fill="BFBFBF"/>
+            <w:tcMar>
+              <w:left w:w="53" w:type="dxa"/>
+            </w:tcMar>
+          </w:tcPr>
+          <w:p>
+            <w:pPr>
+              <w:spacing w:before="0" w:after="200"/>
+              <w:rPr>
+                <w:rFonts w:hint="default" w:ascii="Arial" w:hAnsi="Arial" w:cs="Arial"/>
+              </w:rPr>
+            </w:pPr>
+            <w:r>
+              <w:rPr>
+                <w:rFonts w:hint="default" w:ascii="Arial" w:hAnsi="Arial" w:cs="Arial"/>
+                <w:b/>
+                <w:sz w:val="16"/>
+                <w:szCs w:val="16"/>
+              </w:rPr>
+              <w:t>DESCRIÇÃO DA SITUAÇÃO</w:t>
+            </w:r>
+          </w:p>
+        </w:tc>
+        <w:tc>
+          <w:tcPr>
+            <w:tcW w:w="3183" w:type="dxa"/>
+            <w:tcBorders>
+              <w:top w:val="single" w:color="000001" w:sz="4" w:space="0"/>
+              <w:left w:val="single" w:color="000001" w:sz="4" w:space="0"/>
+              <w:bottom w:val="single" w:color="000001" w:sz="4" w:space="0"/>
+              <w:right w:val="single" w:color="000001" w:sz="4" w:space="0"/>
+              <w:insideH w:val="single" w:sz="4" w:space="0"/>
+              <w:insideV w:val="single" w:sz="4" w:space="0"/>
+            </w:tcBorders>
+            <w:shd w:val="clear" w:color="auto" w:fill="BFBFBF"/>
+            <w:tcMar>
+              <w:left w:w="53" w:type="dxa"/>
+            </w:tcMar>
+          </w:tcPr>
+          <w:p>
+            <w:pPr>
+              <w:spacing w:before="0" w:after="200"/>
+              <w:rPr>
+                <w:rFonts w:hint="default" w:ascii="Arial" w:hAnsi="Arial" w:cs="Arial"/>
+              </w:rPr>
+            </w:pPr>
+            <w:r>
+              <w:rPr>
+                <w:rFonts w:hint="default" w:ascii="Arial" w:hAnsi="Arial" w:cs="Arial"/>
+                <w:b/>
+                <w:sz w:val="16"/>
+                <w:szCs w:val="16"/>
+              </w:rPr>
+              <w:t>ENTRADAS PARA A SITUAÇÃO</w:t>
+            </w:r>
+          </w:p>
+        </w:tc>
+        <w:tc>
+          <w:tcPr>
+            <w:tcW w:w="3121" w:type="dxa"/>
+            <w:tcBorders>
+              <w:top w:val="single" w:color="000001" w:sz="4" w:space="0"/>
+              <w:left w:val="single" w:color="000001" w:sz="4" w:space="0"/>
+              <w:bottom w:val="single" w:color="000001" w:sz="4" w:space="0"/>
+              <w:right w:val="single" w:color="000001" w:sz="4" w:space="0"/>
+              <w:insideH w:val="single" w:sz="4" w:space="0"/>
+              <w:insideV w:val="single" w:sz="4" w:space="0"/>
+            </w:tcBorders>
+            <w:shd w:val="clear" w:color="auto" w:fill="BFBFBF"/>
+            <w:tcMar>
+              <w:left w:w="53" w:type="dxa"/>
+            </w:tcMar>
+          </w:tcPr>
+          <w:p>
+            <w:pPr>
+              <w:spacing w:before="0" w:after="200"/>
+              <w:rPr>
+                <w:rFonts w:hint="default" w:ascii="Arial" w:hAnsi="Arial" w:cs="Arial"/>
+              </w:rPr>
+            </w:pPr>
+            <w:r>
+              <w:rPr>
+                <w:rFonts w:hint="default" w:ascii="Arial" w:hAnsi="Arial" w:cs="Arial"/>
+                <w:b/>
+                <w:sz w:val="16"/>
+                <w:szCs w:val="16"/>
+              </w:rPr>
+              <w:t>RESULTADO</w:t>
+            </w:r>
+          </w:p>
+        </w:tc>
+      </w:tr>
+      <w:tr>
+        <w:trPr>
+          <w:trHeight w:val="480" w:hRule="atLeast"/>
+        </w:trPr>
+        <w:tc>
+          <w:tcPr>
+            <w:tcW w:w="366" w:type="dxa"/>
+            <w:tcBorders>
+              <w:left w:val="single" w:color="000001" w:sz="4" w:space="0"/>
+              <w:right w:val="single" w:color="000001" w:sz="4" w:space="0"/>
+              <w:insideH w:val="single" w:sz="4" w:space="0"/>
+              <w:insideV w:val="single" w:sz="4" w:space="0"/>
+            </w:tcBorders>
+            <w:shd w:val="clear" w:color="auto" w:fill="auto"/>
+          </w:tcPr>
+          <w:p>
+            <w:pPr>
+              <w:spacing w:before="0" w:after="200"/>
+              <w:rPr>
+                <w:rFonts w:hint="default" w:ascii="Arial" w:hAnsi="Arial" w:cs="Arial"/>
+              </w:rPr>
+            </w:pPr>
+            <w:r>
+              <w:rPr>
+                <w:rFonts w:hint="default" w:ascii="Arial" w:hAnsi="Arial" w:cs="Arial"/>
+              </w:rPr>
+              <w:t>2</w:t>
+            </w:r>
+          </w:p>
+        </w:tc>
+        <w:tc>
+          <w:tcPr>
+            <w:tcW w:w="3183" w:type="dxa"/>
+            <w:tcBorders>
+              <w:left w:val="single" w:color="000001" w:sz="4" w:space="0"/>
+              <w:right w:val="single" w:color="000001" w:sz="4" w:space="0"/>
+              <w:insideH w:val="single" w:sz="4" w:space="0"/>
+              <w:insideV w:val="single" w:sz="4" w:space="0"/>
+            </w:tcBorders>
+            <w:shd w:val="clear" w:color="auto" w:fill="auto"/>
+            <w:tcMar>
+              <w:left w:w="53" w:type="dxa"/>
+            </w:tcMar>
+          </w:tcPr>
+          <w:p>
+            <w:pPr>
+              <w:spacing w:before="0" w:after="200"/>
+              <w:jc w:val="both"/>
+              <w:rPr>
+                <w:rFonts w:hint="default" w:ascii="Arial" w:hAnsi="Arial" w:cs="Arial"/>
+              </w:rPr>
+            </w:pPr>
+            <w:r>
+              <w:rPr>
+                <w:rFonts w:hint="default" w:cs="Arial"/>
+              </w:rPr>
+              <w:t>Na página de consulta de campanha, clicar no item referente a edição de uma campanha.</w:t>
+            </w:r>
+          </w:p>
+        </w:tc>
+        <w:tc>
+          <w:tcPr>
+            <w:tcW w:w="3183" w:type="dxa"/>
+            <w:tcBorders>
+              <w:left w:val="single" w:color="000001" w:sz="4" w:space="0"/>
+              <w:right w:val="single" w:color="000001" w:sz="4" w:space="0"/>
+              <w:insideH w:val="single" w:sz="4" w:space="0"/>
+              <w:insideV w:val="single" w:sz="4" w:space="0"/>
+            </w:tcBorders>
+            <w:shd w:val="clear" w:color="auto" w:fill="auto"/>
+            <w:tcMar>
+              <w:left w:w="53" w:type="dxa"/>
+            </w:tcMar>
+          </w:tcPr>
+          <w:p>
+            <w:pPr>
+              <w:spacing w:before="0" w:after="200"/>
+              <w:jc w:val="both"/>
+              <w:rPr>
+                <w:rFonts w:hint="default" w:ascii="Arial" w:hAnsi="Arial" w:cs="Arial"/>
+              </w:rPr>
+            </w:pPr>
+            <w:r>
+              <w:rPr>
+                <w:rFonts w:hint="default" w:cs="Arial"/>
+              </w:rPr>
+              <w:t xml:space="preserve">Remover item da tabela de itens </w:t>
+            </w:r>
+          </w:p>
+        </w:tc>
+        <w:tc>
+          <w:tcPr>
+            <w:tcW w:w="3121" w:type="dxa"/>
+            <w:tcBorders>
+              <w:left w:val="single" w:color="000001" w:sz="4" w:space="0"/>
+              <w:right w:val="single" w:color="000001" w:sz="4" w:space="0"/>
+              <w:insideH w:val="single" w:sz="4" w:space="0"/>
+              <w:insideV w:val="single" w:sz="4" w:space="0"/>
+            </w:tcBorders>
+            <w:shd w:val="clear" w:color="auto" w:fill="auto"/>
+            <w:tcMar>
+              <w:left w:w="53" w:type="dxa"/>
+            </w:tcMar>
+          </w:tcPr>
+          <w:p>
+            <w:pPr>
+              <w:spacing w:before="0" w:after="200"/>
+              <w:jc w:val="both"/>
+              <w:rPr>
+                <w:rFonts w:hint="default" w:ascii="Arial" w:hAnsi="Arial" w:cs="Arial"/>
+              </w:rPr>
+            </w:pPr>
+            <w:r>
+              <w:rPr>
+                <w:rFonts w:hint="default" w:cs="Arial"/>
+              </w:rPr>
+              <w:t xml:space="preserve">Ao clicar em Salvar deve ser exibido </w:t>
+            </w:r>
+            <w:r>
+              <w:rPr>
+                <w:rFonts w:hint="default" w:cs="Arial"/>
+              </w:rPr>
+              <w:t>uma mensagem de erro, informando que o item de doação deve ser informado.</w:t>
+            </w:r>
+            <w:bookmarkStart w:id="2" w:name="_GoBack"/>
+            <w:bookmarkEnd w:id="2"/>
           </w:p>
         </w:tc>
       </w:tr>
@@ -975,7 +5424,7 @@
     <w:lsdException w:qFormat="1" w:unhideWhenUsed="0" w:uiPriority="0" w:semiHidden="0" w:name="Title"/>
     <w:lsdException w:uiPriority="99" w:name="Closing"/>
     <w:lsdException w:uiPriority="99" w:name="Signature"/>
-    <w:lsdException w:qFormat="1" w:uiPriority="1" w:name="Default Paragraph Font"/>
+    <w:lsdException w:qFormat="1" w:uiPriority="1" w:semiHidden="0" w:name="Default Paragraph Font"/>
     <w:lsdException w:unhideWhenUsed="0" w:uiPriority="0" w:semiHidden="0" w:name="Body Text"/>
     <w:lsdException w:uiPriority="99" w:name="Body Text Indent"/>
     <w:lsdException w:uiPriority="99" w:name="List Continue"/>
@@ -1013,7 +5462,7 @@
     <w:lsdException w:uiPriority="99" w:name="HTML Sample"/>
     <w:lsdException w:uiPriority="99" w:name="HTML Typewriter"/>
     <w:lsdException w:uiPriority="99" w:name="HTML Variable"/>
-    <w:lsdException w:qFormat="1" w:uiPriority="99" w:name="Normal Table"/>
+    <w:lsdException w:qFormat="1" w:uiPriority="99" w:semiHidden="0" w:name="Normal Table"/>
     <w:lsdException w:uiPriority="99" w:name="annotation subject"/>
     <w:lsdException w:uiPriority="99" w:name="Table Simple 1"/>
     <w:lsdException w:uiPriority="99" w:name="Table Simple 2"/>

</xml_diff>